<commit_message>
Second draft, needs ChEBI figure replacing
</commit_message>
<xml_diff>
--- a/doc/Chem4Word-Version3-User-Manual.docx
+++ b/doc/Chem4Word-Version3-User-Manual.docx
@@ -7,14 +7,16 @@
         <w:pStyle w:val="Title"/>
       </w:pPr>
       <w:bookmarkStart w:id="0" w:name="_Hlk484116496"/>
+      <w:bookmarkStart w:id="1" w:name="_GoBack"/>
       <w:bookmarkEnd w:id="0"/>
+      <w:bookmarkEnd w:id="1"/>
       <w:r>
         <w:rPr>
           <w:noProof/>
           <w:lang w:eastAsia="en-GB"/>
         </w:rPr>
         <w:drawing>
-          <wp:anchor distT="0" distB="0" distL="114300" distR="114300" simplePos="0" relativeHeight="251659264" behindDoc="1" locked="1" layoutInCell="1" allowOverlap="1" wp14:anchorId="354FC6AF" wp14:editId="5085E983">
+          <wp:anchor distT="0" distB="0" distL="114300" distR="114300" simplePos="0" relativeHeight="251660288" behindDoc="1" locked="1" layoutInCell="1" allowOverlap="1" wp14:anchorId="7ADA8BA2" wp14:editId="5941F088">
             <wp:simplePos x="0" y="0"/>
             <wp:positionH relativeFrom="column">
               <wp:posOffset>-6062980</wp:posOffset>
@@ -37,7 +39,7 @@
                     <pic:cNvPicPr/>
                   </pic:nvPicPr>
                   <pic:blipFill>
-                    <a:blip r:embed="rId6">
+                    <a:blip r:embed="rId8">
                       <a:extLst>
                         <a:ext uri="{28A0092B-C50C-407E-A947-70E740481C1C}">
                           <a14:useLocalDpi xmlns:a14="http://schemas.microsoft.com/office/drawing/2010/main" val="0"/>
@@ -228,13 +230,13 @@
           <w:r>
             <w:fldChar w:fldCharType="separate"/>
           </w:r>
-          <w:hyperlink w:anchor="_Toc484156215" w:history="1">
+          <w:hyperlink w:anchor="_Toc494825116" w:history="1">
             <w:r>
               <w:rPr>
                 <w:rStyle w:val="Hyperlink"/>
                 <w:noProof/>
               </w:rPr>
-              <w:t>System requirements for the Chemistry Add-in for Microsoft Word</w:t>
+              <w:t>Introduction</w:t>
             </w:r>
             <w:r>
               <w:rPr>
@@ -255,7 +257,7 @@
                 <w:noProof/>
                 <w:webHidden/>
               </w:rPr>
-              <w:instrText xml:space="preserve"> PAGEREF _Toc484156215 \h </w:instrText>
+              <w:instrText xml:space="preserve"> PAGEREF _Toc494825116 \h </w:instrText>
             </w:r>
             <w:r>
               <w:rPr>
@@ -276,6 +278,284 @@
                 <w:webHidden/>
               </w:rPr>
               <w:t>3</w:t>
+            </w:r>
+            <w:r>
+              <w:rPr>
+                <w:noProof/>
+                <w:webHidden/>
+              </w:rPr>
+              <w:fldChar w:fldCharType="end"/>
+            </w:r>
+          </w:hyperlink>
+        </w:p>
+        <w:p>
+          <w:pPr>
+            <w:pStyle w:val="TOC2"/>
+            <w:tabs>
+              <w:tab w:val="right" w:leader="dot" w:pos="9016"/>
+            </w:tabs>
+            <w:rPr>
+              <w:rFonts w:eastAsiaTheme="minorEastAsia"/>
+              <w:noProof/>
+              <w:lang w:eastAsia="en-GB"/>
+            </w:rPr>
+          </w:pPr>
+          <w:hyperlink w:anchor="_Toc494825117" w:history="1">
+            <w:r>
+              <w:rPr>
+                <w:rStyle w:val="Hyperlink"/>
+                <w:noProof/>
+              </w:rPr>
+              <w:t>Prerequisites</w:t>
+            </w:r>
+            <w:r>
+              <w:rPr>
+                <w:noProof/>
+                <w:webHidden/>
+              </w:rPr>
+              <w:tab/>
+            </w:r>
+            <w:r>
+              <w:rPr>
+                <w:noProof/>
+                <w:webHidden/>
+              </w:rPr>
+              <w:fldChar w:fldCharType="begin"/>
+            </w:r>
+            <w:r>
+              <w:rPr>
+                <w:noProof/>
+                <w:webHidden/>
+              </w:rPr>
+              <w:instrText xml:space="preserve"> PAGEREF _Toc494825117 \h </w:instrText>
+            </w:r>
+            <w:r>
+              <w:rPr>
+                <w:noProof/>
+                <w:webHidden/>
+              </w:rPr>
+            </w:r>
+            <w:r>
+              <w:rPr>
+                <w:noProof/>
+                <w:webHidden/>
+              </w:rPr>
+              <w:fldChar w:fldCharType="separate"/>
+            </w:r>
+            <w:r>
+              <w:rPr>
+                <w:noProof/>
+                <w:webHidden/>
+              </w:rPr>
+              <w:t>4</w:t>
+            </w:r>
+            <w:r>
+              <w:rPr>
+                <w:noProof/>
+                <w:webHidden/>
+              </w:rPr>
+              <w:fldChar w:fldCharType="end"/>
+            </w:r>
+          </w:hyperlink>
+        </w:p>
+        <w:p>
+          <w:pPr>
+            <w:pStyle w:val="TOC2"/>
+            <w:tabs>
+              <w:tab w:val="right" w:leader="dot" w:pos="9016"/>
+            </w:tabs>
+            <w:rPr>
+              <w:rFonts w:eastAsiaTheme="minorEastAsia"/>
+              <w:noProof/>
+              <w:lang w:eastAsia="en-GB"/>
+            </w:rPr>
+          </w:pPr>
+          <w:hyperlink w:anchor="_Toc494825118" w:history="1">
+            <w:r>
+              <w:rPr>
+                <w:rStyle w:val="Hyperlink"/>
+                <w:noProof/>
+              </w:rPr>
+              <w:t>System Requirements</w:t>
+            </w:r>
+            <w:r>
+              <w:rPr>
+                <w:noProof/>
+                <w:webHidden/>
+              </w:rPr>
+              <w:tab/>
+            </w:r>
+            <w:r>
+              <w:rPr>
+                <w:noProof/>
+                <w:webHidden/>
+              </w:rPr>
+              <w:fldChar w:fldCharType="begin"/>
+            </w:r>
+            <w:r>
+              <w:rPr>
+                <w:noProof/>
+                <w:webHidden/>
+              </w:rPr>
+              <w:instrText xml:space="preserve"> PAGEREF _Toc494825118 \h </w:instrText>
+            </w:r>
+            <w:r>
+              <w:rPr>
+                <w:noProof/>
+                <w:webHidden/>
+              </w:rPr>
+            </w:r>
+            <w:r>
+              <w:rPr>
+                <w:noProof/>
+                <w:webHidden/>
+              </w:rPr>
+              <w:fldChar w:fldCharType="separate"/>
+            </w:r>
+            <w:r>
+              <w:rPr>
+                <w:noProof/>
+                <w:webHidden/>
+              </w:rPr>
+              <w:t>4</w:t>
+            </w:r>
+            <w:r>
+              <w:rPr>
+                <w:noProof/>
+                <w:webHidden/>
+              </w:rPr>
+              <w:fldChar w:fldCharType="end"/>
+            </w:r>
+          </w:hyperlink>
+        </w:p>
+        <w:p>
+          <w:pPr>
+            <w:pStyle w:val="TOC2"/>
+            <w:tabs>
+              <w:tab w:val="right" w:leader="dot" w:pos="9016"/>
+            </w:tabs>
+            <w:rPr>
+              <w:rFonts w:eastAsiaTheme="minorEastAsia"/>
+              <w:noProof/>
+              <w:lang w:eastAsia="en-GB"/>
+            </w:rPr>
+          </w:pPr>
+          <w:hyperlink w:anchor="_Toc494825119" w:history="1">
+            <w:r>
+              <w:rPr>
+                <w:rStyle w:val="Hyperlink"/>
+                <w:noProof/>
+              </w:rPr>
+              <w:t>Installation</w:t>
+            </w:r>
+            <w:r>
+              <w:rPr>
+                <w:noProof/>
+                <w:webHidden/>
+              </w:rPr>
+              <w:tab/>
+            </w:r>
+            <w:r>
+              <w:rPr>
+                <w:noProof/>
+                <w:webHidden/>
+              </w:rPr>
+              <w:fldChar w:fldCharType="begin"/>
+            </w:r>
+            <w:r>
+              <w:rPr>
+                <w:noProof/>
+                <w:webHidden/>
+              </w:rPr>
+              <w:instrText xml:space="preserve"> PAGEREF _Toc494825119 \h </w:instrText>
+            </w:r>
+            <w:r>
+              <w:rPr>
+                <w:noProof/>
+                <w:webHidden/>
+              </w:rPr>
+            </w:r>
+            <w:r>
+              <w:rPr>
+                <w:noProof/>
+                <w:webHidden/>
+              </w:rPr>
+              <w:fldChar w:fldCharType="separate"/>
+            </w:r>
+            <w:r>
+              <w:rPr>
+                <w:noProof/>
+                <w:webHidden/>
+              </w:rPr>
+              <w:t>4</w:t>
+            </w:r>
+            <w:r>
+              <w:rPr>
+                <w:noProof/>
+                <w:webHidden/>
+              </w:rPr>
+              <w:fldChar w:fldCharType="end"/>
+            </w:r>
+          </w:hyperlink>
+        </w:p>
+        <w:p>
+          <w:pPr>
+            <w:pStyle w:val="TOC3"/>
+            <w:tabs>
+              <w:tab w:val="right" w:leader="dot" w:pos="9016"/>
+            </w:tabs>
+            <w:rPr>
+              <w:noProof/>
+            </w:rPr>
+          </w:pPr>
+          <w:hyperlink w:anchor="_Toc494825120" w:history="1">
+            <w:r>
+              <w:rPr>
+                <w:rStyle w:val="Hyperlink"/>
+                <w:noProof/>
+              </w:rPr>
+              <w:t>To Install the Chemistry Add-in</w:t>
+            </w:r>
+            <w:r>
+              <w:rPr>
+                <w:noProof/>
+                <w:webHidden/>
+              </w:rPr>
+              <w:tab/>
+            </w:r>
+            <w:r>
+              <w:rPr>
+                <w:noProof/>
+                <w:webHidden/>
+              </w:rPr>
+              <w:fldChar w:fldCharType="begin"/>
+            </w:r>
+            <w:r>
+              <w:rPr>
+                <w:noProof/>
+                <w:webHidden/>
+              </w:rPr>
+              <w:instrText xml:space="preserve"> PAGEREF _Toc494825120 \h </w:instrText>
+            </w:r>
+            <w:r>
+              <w:rPr>
+                <w:noProof/>
+                <w:webHidden/>
+              </w:rPr>
+            </w:r>
+            <w:r>
+              <w:rPr>
+                <w:noProof/>
+                <w:webHidden/>
+              </w:rPr>
+              <w:fldChar w:fldCharType="separate"/>
+            </w:r>
+            <w:r>
+              <w:rPr>
+                <w:noProof/>
+                <w:webHidden/>
+              </w:rPr>
+              <w:t>4</w:t>
             </w:r>
             <w:r>
               <w:rPr>
@@ -298,7 +578,7 @@
               <w:lang w:eastAsia="en-GB"/>
             </w:rPr>
           </w:pPr>
-          <w:hyperlink w:anchor="_Toc484156216" w:history="1">
+          <w:hyperlink w:anchor="_Toc494825121" w:history="1">
             <w:r>
               <w:rPr>
                 <w:rStyle w:val="Hyperlink"/>
@@ -325,7 +605,7 @@
                 <w:noProof/>
                 <w:webHidden/>
               </w:rPr>
-              <w:instrText xml:space="preserve"> PAGEREF _Toc484156216 \h </w:instrText>
+              <w:instrText xml:space="preserve"> PAGEREF _Toc494825121 \h </w:instrText>
             </w:r>
             <w:r>
               <w:rPr>
@@ -345,7 +625,7 @@
                 <w:noProof/>
                 <w:webHidden/>
               </w:rPr>
-              <w:t>3</w:t>
+              <w:t>4</w:t>
             </w:r>
             <w:r>
               <w:rPr>
@@ -368,7 +648,7 @@
               <w:lang w:eastAsia="en-GB"/>
             </w:rPr>
           </w:pPr>
-          <w:hyperlink w:anchor="_Toc484156217" w:history="1">
+          <w:hyperlink w:anchor="_Toc494825122" w:history="1">
             <w:r>
               <w:rPr>
                 <w:rStyle w:val="Hyperlink"/>
@@ -395,7 +675,7 @@
                 <w:noProof/>
                 <w:webHidden/>
               </w:rPr>
-              <w:instrText xml:space="preserve"> PAGEREF _Toc484156217 \h </w:instrText>
+              <w:instrText xml:space="preserve"> PAGEREF _Toc494825122 \h </w:instrText>
             </w:r>
             <w:r>
               <w:rPr>
@@ -415,7 +695,7 @@
                 <w:noProof/>
                 <w:webHidden/>
               </w:rPr>
-              <w:t>3</w:t>
+              <w:t>5</w:t>
             </w:r>
             <w:r>
               <w:rPr>
@@ -438,7 +718,7 @@
               <w:lang w:eastAsia="en-GB"/>
             </w:rPr>
           </w:pPr>
-          <w:hyperlink w:anchor="_Toc484156218" w:history="1">
+          <w:hyperlink w:anchor="_Toc494825123" w:history="1">
             <w:r>
               <w:rPr>
                 <w:rStyle w:val="Hyperlink"/>
@@ -465,7 +745,7 @@
                 <w:noProof/>
                 <w:webHidden/>
               </w:rPr>
-              <w:instrText xml:space="preserve"> PAGEREF _Toc484156218 \h </w:instrText>
+              <w:instrText xml:space="preserve"> PAGEREF _Toc494825123 \h </w:instrText>
             </w:r>
             <w:r>
               <w:rPr>
@@ -485,7 +765,7 @@
                 <w:noProof/>
                 <w:webHidden/>
               </w:rPr>
-              <w:t>3</w:t>
+              <w:t>5</w:t>
             </w:r>
             <w:r>
               <w:rPr>
@@ -508,7 +788,7 @@
               <w:lang w:eastAsia="en-GB"/>
             </w:rPr>
           </w:pPr>
-          <w:hyperlink w:anchor="_Toc484156219" w:history="1">
+          <w:hyperlink w:anchor="_Toc494825124" w:history="1">
             <w:r>
               <w:rPr>
                 <w:rStyle w:val="Hyperlink"/>
@@ -535,7 +815,7 @@
                 <w:noProof/>
                 <w:webHidden/>
               </w:rPr>
-              <w:instrText xml:space="preserve"> PAGEREF _Toc484156219 \h </w:instrText>
+              <w:instrText xml:space="preserve"> PAGEREF _Toc494825124 \h </w:instrText>
             </w:r>
             <w:r>
               <w:rPr>
@@ -555,7 +835,7 @@
                 <w:noProof/>
                 <w:webHidden/>
               </w:rPr>
-              <w:t>4</w:t>
+              <w:t>6</w:t>
             </w:r>
             <w:r>
               <w:rPr>
@@ -578,7 +858,7 @@
               <w:lang w:eastAsia="en-GB"/>
             </w:rPr>
           </w:pPr>
-          <w:hyperlink w:anchor="_Toc484156220" w:history="1">
+          <w:hyperlink w:anchor="_Toc494825125" w:history="1">
             <w:r>
               <w:rPr>
                 <w:rStyle w:val="Hyperlink"/>
@@ -605,7 +885,7 @@
                 <w:noProof/>
                 <w:webHidden/>
               </w:rPr>
-              <w:instrText xml:space="preserve"> PAGEREF _Toc484156220 \h </w:instrText>
+              <w:instrText xml:space="preserve"> PAGEREF _Toc494825125 \h </w:instrText>
             </w:r>
             <w:r>
               <w:rPr>
@@ -625,7 +905,7 @@
                 <w:noProof/>
                 <w:webHidden/>
               </w:rPr>
-              <w:t>4</w:t>
+              <w:t>6</w:t>
             </w:r>
             <w:r>
               <w:rPr>
@@ -648,7 +928,7 @@
               <w:lang w:eastAsia="en-GB"/>
             </w:rPr>
           </w:pPr>
-          <w:hyperlink w:anchor="_Toc484156221" w:history="1">
+          <w:hyperlink w:anchor="_Toc494825126" w:history="1">
             <w:r>
               <w:rPr>
                 <w:rStyle w:val="Hyperlink"/>
@@ -675,7 +955,7 @@
                 <w:noProof/>
                 <w:webHidden/>
               </w:rPr>
-              <w:instrText xml:space="preserve"> PAGEREF _Toc484156221 \h </w:instrText>
+              <w:instrText xml:space="preserve"> PAGEREF _Toc494825126 \h </w:instrText>
             </w:r>
             <w:r>
               <w:rPr>
@@ -695,7 +975,7 @@
                 <w:noProof/>
                 <w:webHidden/>
               </w:rPr>
-              <w:t>4</w:t>
+              <w:t>7</w:t>
             </w:r>
             <w:r>
               <w:rPr>
@@ -718,7 +998,7 @@
               <w:lang w:eastAsia="en-GB"/>
             </w:rPr>
           </w:pPr>
-          <w:hyperlink w:anchor="_Toc484156222" w:history="1">
+          <w:hyperlink w:anchor="_Toc494825127" w:history="1">
             <w:r>
               <w:rPr>
                 <w:rStyle w:val="Hyperlink"/>
@@ -745,7 +1025,7 @@
                 <w:noProof/>
                 <w:webHidden/>
               </w:rPr>
-              <w:instrText xml:space="preserve"> PAGEREF _Toc484156222 \h </w:instrText>
+              <w:instrText xml:space="preserve"> PAGEREF _Toc494825127 \h </w:instrText>
             </w:r>
             <w:r>
               <w:rPr>
@@ -765,7 +1045,7 @@
                 <w:noProof/>
                 <w:webHidden/>
               </w:rPr>
-              <w:t>5</w:t>
+              <w:t>7</w:t>
             </w:r>
             <w:r>
               <w:rPr>
@@ -788,7 +1068,7 @@
               <w:lang w:eastAsia="en-GB"/>
             </w:rPr>
           </w:pPr>
-          <w:hyperlink w:anchor="_Toc484156223" w:history="1">
+          <w:hyperlink w:anchor="_Toc494825128" w:history="1">
             <w:r>
               <w:rPr>
                 <w:rStyle w:val="Hyperlink"/>
@@ -815,7 +1095,7 @@
                 <w:noProof/>
                 <w:webHidden/>
               </w:rPr>
-              <w:instrText xml:space="preserve"> PAGEREF _Toc484156223 \h </w:instrText>
+              <w:instrText xml:space="preserve"> PAGEREF _Toc494825128 \h </w:instrText>
             </w:r>
             <w:r>
               <w:rPr>
@@ -835,7 +1115,7 @@
                 <w:noProof/>
                 <w:webHidden/>
               </w:rPr>
-              <w:t>6</w:t>
+              <w:t>8</w:t>
             </w:r>
             <w:r>
               <w:rPr>
@@ -858,13 +1138,13 @@
               <w:lang w:eastAsia="en-GB"/>
             </w:rPr>
           </w:pPr>
-          <w:hyperlink w:anchor="_Toc484156224" w:history="1">
+          <w:hyperlink w:anchor="_Toc494825129" w:history="1">
             <w:r>
               <w:rPr>
                 <w:rStyle w:val="Hyperlink"/>
                 <w:noProof/>
               </w:rPr>
-              <w:t>The Library</w:t>
+              <w:t>Display options for Chemistry</w:t>
             </w:r>
             <w:r>
               <w:rPr>
@@ -885,7 +1165,7 @@
                 <w:noProof/>
                 <w:webHidden/>
               </w:rPr>
-              <w:instrText xml:space="preserve"> PAGEREF _Toc484156224 \h </w:instrText>
+              <w:instrText xml:space="preserve"> PAGEREF _Toc494825129 \h </w:instrText>
             </w:r>
             <w:r>
               <w:rPr>
@@ -905,7 +1185,7 @@
                 <w:noProof/>
                 <w:webHidden/>
               </w:rPr>
-              <w:t>6</w:t>
+              <w:t>9</w:t>
             </w:r>
             <w:r>
               <w:rPr>
@@ -928,13 +1208,13 @@
               <w:lang w:eastAsia="en-GB"/>
             </w:rPr>
           </w:pPr>
-          <w:hyperlink w:anchor="_Toc484156225" w:history="1">
+          <w:hyperlink w:anchor="_Toc494825130" w:history="1">
             <w:r>
               <w:rPr>
                 <w:rStyle w:val="Hyperlink"/>
                 <w:noProof/>
               </w:rPr>
-              <w:t>The Navigator</w:t>
+              <w:t>The Library</w:t>
             </w:r>
             <w:r>
               <w:rPr>
@@ -955,7 +1235,7 @@
                 <w:noProof/>
                 <w:webHidden/>
               </w:rPr>
-              <w:instrText xml:space="preserve"> PAGEREF _Toc484156225 \h </w:instrText>
+              <w:instrText xml:space="preserve"> PAGEREF _Toc494825130 \h </w:instrText>
             </w:r>
             <w:r>
               <w:rPr>
@@ -975,7 +1255,7 @@
                 <w:noProof/>
                 <w:webHidden/>
               </w:rPr>
-              <w:t>6</w:t>
+              <w:t>10</w:t>
             </w:r>
             <w:r>
               <w:rPr>
@@ -998,12 +1278,82 @@
               <w:lang w:eastAsia="en-GB"/>
             </w:rPr>
           </w:pPr>
-          <w:hyperlink w:anchor="_Toc484156226" w:history="1">
+          <w:hyperlink w:anchor="_Toc494825131" w:history="1">
             <w:r>
               <w:rPr>
                 <w:rStyle w:val="Hyperlink"/>
                 <w:noProof/>
               </w:rPr>
+              <w:t>The Navigator</w:t>
+            </w:r>
+            <w:r>
+              <w:rPr>
+                <w:noProof/>
+                <w:webHidden/>
+              </w:rPr>
+              <w:tab/>
+            </w:r>
+            <w:r>
+              <w:rPr>
+                <w:noProof/>
+                <w:webHidden/>
+              </w:rPr>
+              <w:fldChar w:fldCharType="begin"/>
+            </w:r>
+            <w:r>
+              <w:rPr>
+                <w:noProof/>
+                <w:webHidden/>
+              </w:rPr>
+              <w:instrText xml:space="preserve"> PAGEREF _Toc494825131 \h </w:instrText>
+            </w:r>
+            <w:r>
+              <w:rPr>
+                <w:noProof/>
+                <w:webHidden/>
+              </w:rPr>
+            </w:r>
+            <w:r>
+              <w:rPr>
+                <w:noProof/>
+                <w:webHidden/>
+              </w:rPr>
+              <w:fldChar w:fldCharType="separate"/>
+            </w:r>
+            <w:r>
+              <w:rPr>
+                <w:noProof/>
+                <w:webHidden/>
+              </w:rPr>
+              <w:t>10</w:t>
+            </w:r>
+            <w:r>
+              <w:rPr>
+                <w:noProof/>
+                <w:webHidden/>
+              </w:rPr>
+              <w:fldChar w:fldCharType="end"/>
+            </w:r>
+          </w:hyperlink>
+        </w:p>
+        <w:p>
+          <w:pPr>
+            <w:pStyle w:val="TOC1"/>
+            <w:tabs>
+              <w:tab w:val="right" w:leader="dot" w:pos="9016"/>
+            </w:tabs>
+            <w:rPr>
+              <w:rFonts w:eastAsiaTheme="minorEastAsia"/>
+              <w:noProof/>
+              <w:lang w:eastAsia="en-GB"/>
+            </w:rPr>
+          </w:pPr>
+          <w:hyperlink w:anchor="_Toc494825132" w:history="1">
+            <w:r>
+              <w:rPr>
+                <w:rStyle w:val="Hyperlink"/>
+                <w:noProof/>
+              </w:rPr>
               <w:t>Exporting chemistry files</w:t>
             </w:r>
             <w:r>
@@ -1025,7 +1375,7 @@
                 <w:noProof/>
                 <w:webHidden/>
               </w:rPr>
-              <w:instrText xml:space="preserve"> PAGEREF _Toc484156226 \h </w:instrText>
+              <w:instrText xml:space="preserve"> PAGEREF _Toc494825132 \h </w:instrText>
             </w:r>
             <w:r>
               <w:rPr>
@@ -1045,7 +1395,7 @@
                 <w:noProof/>
                 <w:webHidden/>
               </w:rPr>
-              <w:t>6</w:t>
+              <w:t>11</w:t>
             </w:r>
             <w:r>
               <w:rPr>
@@ -1073,7 +1423,7 @@
       <w:pPr>
         <w:rPr>
           <w:rFonts w:asciiTheme="majorHAnsi" w:eastAsiaTheme="majorEastAsia" w:hAnsiTheme="majorHAnsi" w:cstheme="majorBidi"/>
-          <w:color w:val="365F91" w:themeColor="accent1" w:themeShade="BF"/>
+          <w:color w:val="2F5496" w:themeColor="accent1" w:themeShade="BF"/>
           <w:sz w:val="32"/>
           <w:szCs w:val="32"/>
         </w:rPr>
@@ -1086,25 +1436,732 @@
       <w:pPr>
         <w:pStyle w:val="Heading1"/>
       </w:pPr>
-      <w:bookmarkStart w:id="1" w:name="_Toc484156216"/>
+      <w:bookmarkStart w:id="2" w:name="_Toc494825116"/>
       <w:r>
         <w:lastRenderedPageBreak/>
         <w:t>Introduction</w:t>
       </w:r>
-    </w:p>
-    <w:p>
-      <w:r>
-        <w:t xml:space="preserve">The Chemistry add-in for Microsoft Word </w:t>
+      <w:bookmarkEnd w:id="2"/>
+    </w:p>
+    <w:p>
+      <w:pPr>
+        <w:pStyle w:val="BodyText"/>
+      </w:pPr>
+      <w:r>
+        <w:t>The Chemistry Add-in provides a simple and flexible way to include chemical information in a Word document.</w:t>
+      </w:r>
+    </w:p>
+    <w:p>
+      <w:pPr>
+        <w:pStyle w:val="BodyTextLink"/>
+      </w:pPr>
+      <w:r>
+        <w:t>With the Chemistry Add-in, you can:</w:t>
+      </w:r>
+    </w:p>
+    <w:p>
+      <w:pPr>
+        <w:pStyle w:val="BulletList"/>
+        <w:rPr>
+          <w:b/>
+        </w:rPr>
+      </w:pPr>
+      <w:r>
+        <w:rPr>
+          <w:b/>
+        </w:rPr>
+        <w:t>Create inline "chemistry zones" to represent chemical data.</w:t>
+      </w:r>
+    </w:p>
+    <w:p>
+      <w:pPr>
+        <w:pStyle w:val="BodyTextIndent"/>
+      </w:pPr>
+      <w:r>
+        <w:t>Chemistry zones are controls that contain information about a molecule and display the</w:t>
+      </w:r>
+      <w:r>
+        <w:t xml:space="preserve"> information in a variety of ways. The underlying data is stored as Chemical Markup Language (CML), a widely used XML schema for representing chemical data. The data typically includes trivial and International Union of Pure and Applied Chemistry (IUPAC) names, the concise formula, and data for a 2-D structure.</w:t>
+      </w:r>
+    </w:p>
+    <w:p>
+      <w:pPr>
+        <w:pStyle w:val="BulletList"/>
+        <w:rPr>
+          <w:b/>
+        </w:rPr>
+      </w:pPr>
+      <w:r>
+        <w:rPr>
+          <w:b/>
+        </w:rPr>
+        <w:t>Display chemical information in a variety of ways.</w:t>
+      </w:r>
+    </w:p>
+    <w:p>
+      <w:pPr>
+        <w:pStyle w:val="BodyTextIndent"/>
+      </w:pPr>
+      <w:r>
+        <w:t>A chemistry zone can display any representation that is supported by the underlying CML data. With a few clicks, you can switch from the molecule’s trivial name to its concise formula to its 2-D representation.</w:t>
+      </w:r>
+    </w:p>
+    <w:p>
+      <w:pPr>
+        <w:pStyle w:val="BulletList"/>
+        <w:rPr>
+          <w:b/>
+        </w:rPr>
+      </w:pPr>
+      <w:r>
+        <w:rPr>
+          <w:b/>
+        </w:rPr>
+        <w:t>Draw and edit your own chemistry</w:t>
+      </w:r>
+      <w:r>
+        <w:rPr>
+          <w:b/>
+        </w:rPr>
+        <w:t>.</w:t>
+      </w:r>
+    </w:p>
+    <w:p>
+      <w:pPr>
+        <w:pStyle w:val="BodyTextIndent"/>
+      </w:pPr>
+      <w:r>
+        <w:t>The Chemistry Add-in supports ChemDoodle web, a fully featured structure editor.  Draw your own structures from scratch or edit downloaded chemical structures.  Export and import chemical structures from MDL Mofile format.</w:t>
+      </w:r>
+    </w:p>
+    <w:p>
+      <w:pPr>
+        <w:pStyle w:val="BulletList"/>
+        <w:rPr>
+          <w:b/>
+        </w:rPr>
+      </w:pPr>
+      <w:r>
+        <w:rPr>
+          <w:b/>
+        </w:rPr>
+        <w:t>Display print-quality 2-D chemical structures.</w:t>
+      </w:r>
+    </w:p>
+    <w:p>
+      <w:pPr>
+        <w:pStyle w:val="BodyTextIndent"/>
+      </w:pPr>
+      <w:r>
+        <w:t>Chemistry zones can represent molecules by displaying a 2-D structure diagram using publication-quality, resolution-independent graphics.  The Chemistry Add-in also includes an editor that enables you to modify the structure. The diagram is inserted into the document as a DrawingML image, so that others can view it, whether or not they have installed the Chemistry Add-in on their system</w:t>
+      </w:r>
+      <w:r>
+        <w:rPr>
+          <w:rStyle w:val="EndnoteReference"/>
+        </w:rPr>
+        <w:endnoteReference w:id="1"/>
+      </w:r>
+      <w:r>
+        <w:t>.</w:t>
+      </w:r>
+      <w:r>
+        <w:t xml:space="preserve"> You can also publish a document authored using the Chemistry Add-in as a PDF file.</w:t>
+      </w:r>
+    </w:p>
+    <w:p>
+      <w:pPr>
+        <w:pStyle w:val="BulletList"/>
+        <w:rPr>
+          <w:b/>
+        </w:rPr>
+      </w:pPr>
+      <w:r>
+        <w:rPr>
+          <w:b/>
+        </w:rPr>
+        <w:t>Accept chemical data in a variety of formats.</w:t>
+      </w:r>
+    </w:p>
+    <w:p>
+      <w:pPr>
+        <w:pStyle w:val="BodyTextIndent"/>
+      </w:pPr>
+      <w:r>
+        <w:t>You can create a “chemistry zone” by typing a simple common name such as “</w:t>
+      </w:r>
+      <w:smartTag w:uri="ChemistrySmartTag" w:element="tag">
+        <w:smartTagPr>
+          <w:attr w:name="id" w:val="6b4f73ffe7fdc99a7446bd601352305d"/>
+        </w:smartTagPr>
+        <w:smartTag w:uri="Chem4WordSmartTag" w:element="tag">
+          <w:smartTagPr>
+            <w:attr w:name="id" w:val="6b4f73ffe7fdc99a7446bd601352305d"/>
+          </w:smartTagPr>
+          <w:r>
+            <w:t>water</w:t>
+          </w:r>
+        </w:smartTag>
+      </w:smartTag>
+      <w:r>
+        <w:t>”, and then using the Chemistry Add-in to convert it to your preferred representation</w:t>
+      </w:r>
+      <w:r>
+        <w:t>, assuming that the name you type exists in your library</w:t>
+      </w:r>
+      <w:r>
+        <w:t>.</w:t>
+      </w:r>
+    </w:p>
+    <w:p>
+      <w:pPr>
+        <w:pStyle w:val="BodyTextIndent"/>
+        <w:numPr>
+          <w:ilvl w:val="0"/>
+          <w:numId w:val="2"/>
+        </w:numPr>
+        <w:rPr>
+          <w:b/>
+        </w:rPr>
+      </w:pPr>
+      <w:r>
+        <w:rPr>
+          <w:b/>
+        </w:rPr>
+        <w:t>Import CML files from online web services</w:t>
+      </w:r>
+    </w:p>
+    <w:p>
+      <w:pPr>
+        <w:pStyle w:val="BodyTextIndent"/>
+        <w:rPr>
+          <w:szCs w:val="22"/>
+        </w:rPr>
+      </w:pPr>
+      <w:r>
+        <w:rPr>
+          <w:szCs w:val="22"/>
+        </w:rPr>
+        <w:t xml:space="preserve">Using the </w:t>
+      </w:r>
+      <w:r>
+        <w:rPr>
+          <w:b/>
+          <w:szCs w:val="22"/>
+        </w:rPr>
+        <w:t>Load From</w:t>
+      </w:r>
+      <w:r>
+        <w:rPr>
+          <w:szCs w:val="22"/>
+        </w:rPr>
+        <w:t xml:space="preserve"> option in the ribbon, you can </w:t>
+      </w:r>
+      <w:r>
+        <w:rPr>
+          <w:szCs w:val="22"/>
+        </w:rPr>
+        <w:t xml:space="preserve">look up existing molecular structures </w:t>
+      </w:r>
+      <w:r>
+        <w:rPr>
+          <w:szCs w:val="22"/>
+        </w:rPr>
+        <w:t xml:space="preserve">from the </w:t>
+      </w:r>
+      <w:r>
+        <w:rPr>
+          <w:szCs w:val="22"/>
+        </w:rPr>
+        <w:t>NCBI’s PubChem (</w:t>
+      </w:r>
+      <w:hyperlink r:id="rId9" w:history="1">
+        <w:r>
+          <w:rPr>
+            <w:rStyle w:val="Hyperlink"/>
+            <w:szCs w:val="22"/>
+          </w:rPr>
+          <w:t>http://pubchem.ncbi.nlm.nih.gov/</w:t>
+        </w:r>
+      </w:hyperlink>
+      <w:r>
+        <w:rPr>
+          <w:szCs w:val="22"/>
+        </w:rPr>
+        <w:t xml:space="preserve">), </w:t>
+      </w:r>
+      <w:r>
+        <w:rPr>
+          <w:szCs w:val="22"/>
+        </w:rPr>
+        <w:t xml:space="preserve"> </w:t>
+      </w:r>
+      <w:r>
+        <w:rPr>
+          <w:szCs w:val="22"/>
+        </w:rPr>
+        <w:t>the Unilever Centre’s OPSIN (</w:t>
+      </w:r>
+      <w:hyperlink r:id="rId10" w:history="1">
+        <w:r>
+          <w:rPr>
+            <w:rStyle w:val="Hyperlink"/>
+          </w:rPr>
+          <w:t>http://opsin.ch.cam.ac.uk/</w:t>
+        </w:r>
+      </w:hyperlink>
+      <w:r>
+        <w:rPr>
+          <w:szCs w:val="22"/>
+        </w:rPr>
+        <w:t xml:space="preserve">) </w:t>
+      </w:r>
+      <w:r>
+        <w:rPr>
+          <w:szCs w:val="22"/>
+        </w:rPr>
+        <w:t xml:space="preserve">or the </w:t>
+      </w:r>
+      <w:r>
+        <w:rPr>
+          <w:szCs w:val="22"/>
+        </w:rPr>
+        <w:t>European Bioinformatics Institute</w:t>
+      </w:r>
+      <w:r>
+        <w:rPr>
+          <w:szCs w:val="22"/>
+        </w:rPr>
+        <w:t>’s ChEBI (</w:t>
+      </w:r>
+      <w:hyperlink r:id="rId11" w:history="1">
+        <w:r>
+          <w:rPr>
+            <w:rStyle w:val="Hyperlink"/>
+            <w:szCs w:val="22"/>
+          </w:rPr>
+          <w:t>https://www.ebi.ac.uk/chebi/</w:t>
+        </w:r>
+      </w:hyperlink>
+      <w:r>
+        <w:rPr>
+          <w:szCs w:val="22"/>
+        </w:rPr>
+        <w:t xml:space="preserve">) </w:t>
+      </w:r>
+      <w:r>
+        <w:rPr>
+          <w:szCs w:val="22"/>
+        </w:rPr>
+        <w:t>databases</w:t>
+      </w:r>
+      <w:r>
+        <w:rPr>
+          <w:szCs w:val="22"/>
+        </w:rPr>
+        <w:t>.  </w:t>
+      </w:r>
+    </w:p>
+    <w:p>
+      <w:pPr>
+        <w:pStyle w:val="BulletList"/>
+        <w:rPr>
+          <w:b/>
+        </w:rPr>
+      </w:pPr>
+      <w:r>
+        <w:rPr>
+          <w:b/>
+        </w:rPr>
+        <w:t>Handle most molecules.</w:t>
+      </w:r>
+    </w:p>
+    <w:p>
+      <w:pPr>
+        <w:pStyle w:val="BodyTextIndent"/>
+      </w:pPr>
+      <w:r>
+        <w:t xml:space="preserve">The Chemistry Add-in can handle any molecule that has appropriate CML data. </w:t>
+      </w:r>
+    </w:p>
+    <w:p>
+      <w:pPr>
+        <w:pStyle w:val="BulletList"/>
+        <w:rPr>
+          <w:b/>
+        </w:rPr>
+      </w:pPr>
+      <w:r>
+        <w:rPr>
+          <w:b/>
+        </w:rPr>
+        <w:t>Store and expose chemical information in a semantically rich manner.</w:t>
+      </w:r>
+    </w:p>
+    <w:p>
+      <w:pPr>
+        <w:pStyle w:val="BodyTextIndent"/>
+      </w:pPr>
+      <w:r>
+        <w:t>The Chemistry Add-in supports</w:t>
+      </w:r>
+      <w:r>
+        <w:t xml:space="preserve"> </w:t>
+      </w:r>
+      <w:r>
+        <w:t>publishing and data-mining scenarios</w:t>
+      </w:r>
+      <w:r>
+        <w:t xml:space="preserve"> for authors, readers, publishers, and other vendors across the chemical information community</w:t>
+      </w:r>
+      <w:r>
+        <w:t>.</w:t>
+      </w:r>
+    </w:p>
+    <w:p>
+      <w:pPr>
+        <w:pStyle w:val="Le"/>
+      </w:pPr>
+    </w:p>
+    <w:p>
+      <w:pPr>
+        <w:pStyle w:val="BodyText"/>
+      </w:pPr>
+      <w:r>
+        <w:t xml:space="preserve">This paper describes how to use the Chemistry Add-in to include chemical information in a Word document. </w:t>
+      </w:r>
+    </w:p>
+    <w:p>
+      <w:pPr>
+        <w:pStyle w:val="Heading2"/>
+      </w:pPr>
+      <w:bookmarkStart w:id="3" w:name="_Toc455575280"/>
+      <w:bookmarkStart w:id="4" w:name="_Toc494825117"/>
+      <w:r>
+        <w:lastRenderedPageBreak/>
+        <w:t>Prerequisites</w:t>
+      </w:r>
+      <w:bookmarkEnd w:id="3"/>
+      <w:bookmarkEnd w:id="4"/>
+    </w:p>
+    <w:p>
+      <w:pPr>
+        <w:pStyle w:val="BodyTextLink"/>
+      </w:pPr>
+      <w:r>
+        <w:t>You should have a basic understanding of:</w:t>
+      </w:r>
+    </w:p>
+    <w:p>
+      <w:pPr>
+        <w:pStyle w:val="BulletList"/>
+      </w:pPr>
+      <w:r>
+        <w:t xml:space="preserve">Microsoft Word </w:t>
+      </w:r>
+    </w:p>
+    <w:p>
+      <w:pPr>
+        <w:pStyle w:val="BulletList"/>
+      </w:pPr>
+      <w:r>
+        <w:t>Chemical nomenclature and diagrams</w:t>
+      </w:r>
+    </w:p>
+    <w:p>
+      <w:pPr>
+        <w:pStyle w:val="Le"/>
+      </w:pPr>
+    </w:p>
+    <w:p>
+      <w:pPr>
+        <w:pStyle w:val="BodyText"/>
+      </w:pPr>
+      <w:r>
+        <w:t>An understanding of CML is helpful but not required.</w:t>
+      </w:r>
+    </w:p>
+    <w:p>
+      <w:pPr>
+        <w:pStyle w:val="Heading2"/>
+      </w:pPr>
+      <w:bookmarkStart w:id="5" w:name="_Toc455575281"/>
+      <w:bookmarkStart w:id="6" w:name="_Toc494825118"/>
+      <w:r>
+        <w:t>System Requirements</w:t>
+      </w:r>
+      <w:bookmarkEnd w:id="5"/>
+      <w:bookmarkEnd w:id="6"/>
+    </w:p>
+    <w:p>
+      <w:pPr>
+        <w:pStyle w:val="DT"/>
+      </w:pPr>
+      <w:bookmarkStart w:id="7" w:name="_Toc224699171"/>
+      <w:r>
+        <w:t>Hardware Requirements</w:t>
+      </w:r>
+      <w:bookmarkEnd w:id="7"/>
+    </w:p>
+    <w:p>
+      <w:pPr>
+        <w:pStyle w:val="DL"/>
+      </w:pPr>
+      <w:r>
+        <w:t xml:space="preserve">Any </w:t>
+      </w:r>
+      <w:r>
+        <w:t xml:space="preserve">Windows-based </w:t>
+      </w:r>
+      <w:r>
+        <w:t xml:space="preserve">computer that can run Office 2010, Office 2013 or Office 2016. </w:t>
+      </w:r>
+    </w:p>
+    <w:p>
+      <w:pPr>
+        <w:pStyle w:val="DT"/>
+      </w:pPr>
+      <w:r>
+        <w:t>Software Requirements</w:t>
+      </w:r>
+    </w:p>
+    <w:p>
+      <w:pPr>
+        <w:pStyle w:val="DL"/>
+      </w:pPr>
+      <w:r>
+        <w:t>Your computer must have the following software:</w:t>
+      </w:r>
+    </w:p>
+    <w:p>
+      <w:pPr>
+        <w:pStyle w:val="BulletList2"/>
+      </w:pPr>
+      <w:r>
+        <w:t>Windows 7 or later, including Internet Explorer 11.  All operating systems must have the latest Windows updates installed</w:t>
+      </w:r>
+    </w:p>
+    <w:p>
+      <w:pPr>
+        <w:pStyle w:val="BulletList2"/>
+      </w:pPr>
+      <w:r>
+        <w:t xml:space="preserve">Word </w:t>
+      </w:r>
+      <w:r>
+        <w:t>2010</w:t>
+      </w:r>
+      <w:r>
+        <w:t xml:space="preserve"> through to Word 2016.</w:t>
+      </w:r>
+    </w:p>
+    <w:p>
+      <w:pPr>
+        <w:pStyle w:val="BulletList2"/>
+      </w:pPr>
+      <w:r>
+        <w:t>.NET Framework 4.5</w:t>
+      </w:r>
+    </w:p>
+    <w:p>
+      <w:pPr>
+        <w:pStyle w:val="BulletList2"/>
+        <w:numPr>
+          <w:ilvl w:val="0"/>
+          <w:numId w:val="0"/>
+        </w:numPr>
+        <w:ind w:left="720" w:hanging="360"/>
+      </w:pPr>
+      <w:r>
+        <w:t>For Chem4Word to function correctly, an internet connection is required.</w:t>
+      </w:r>
+    </w:p>
+    <w:p>
+      <w:pPr>
+        <w:pStyle w:val="Le"/>
+      </w:pPr>
+    </w:p>
+    <w:p>
+      <w:pPr>
+        <w:pStyle w:val="Heading2"/>
+      </w:pPr>
+      <w:bookmarkStart w:id="8" w:name="_Toc455575282"/>
+      <w:bookmarkStart w:id="9" w:name="_Toc494825119"/>
+      <w:r>
+        <w:t>Installation</w:t>
+      </w:r>
+      <w:bookmarkEnd w:id="8"/>
+      <w:bookmarkEnd w:id="9"/>
+    </w:p>
+    <w:p>
+      <w:pPr>
+        <w:pStyle w:val="BodyTextLink"/>
+      </w:pPr>
+      <w:r>
+        <w:t>The Chemistry Add-in is packaged in a file that contains the following files:</w:t>
+      </w:r>
+    </w:p>
+    <w:p>
+      <w:pPr>
+        <w:pStyle w:val="BulletList"/>
+      </w:pPr>
+      <w:r>
+        <w:t>Chem4Word.Setup.msi</w:t>
+      </w:r>
+    </w:p>
+    <w:p>
+      <w:pPr>
+        <w:pStyle w:val="BulletList"/>
+        <w:numPr>
+          <w:ilvl w:val="0"/>
+          <w:numId w:val="0"/>
+        </w:numPr>
+      </w:pPr>
+      <w:r>
+        <w:t>Depending upon your computer’s configuration, you may need to install the primary Interop Assemblies for your current version of Office, and/or the Office Open XML Software Development Kit.</w:t>
+      </w:r>
+    </w:p>
+    <w:p>
+      <w:pPr>
+        <w:pStyle w:val="Heading3"/>
+      </w:pPr>
+      <w:bookmarkStart w:id="10" w:name="_Toc494825120"/>
+      <w:r>
+        <w:t>To Install the Chemistry Add-in</w:t>
+      </w:r>
+      <w:bookmarkEnd w:id="10"/>
+    </w:p>
+    <w:p>
+      <w:pPr>
+        <w:pStyle w:val="List"/>
+      </w:pPr>
+      <w:r>
+        <w:t>1.</w:t>
+      </w:r>
+      <w:r>
+        <w:tab/>
+        <w:t>Close all Word documents.</w:t>
+      </w:r>
+    </w:p>
+    <w:p>
+      <w:pPr>
+        <w:pStyle w:val="List"/>
+      </w:pPr>
+      <w:r>
+        <w:t>2.</w:t>
+      </w:r>
+      <w:r>
+        <w:tab/>
+        <w:t>Copy the Chemistry Add-in .zip file to your hard drive.</w:t>
+      </w:r>
+    </w:p>
+    <w:p>
+      <w:pPr>
+        <w:pStyle w:val="List"/>
+      </w:pPr>
+      <w:r>
+        <w:t>3.</w:t>
+      </w:r>
+      <w:r>
+        <w:tab/>
+        <w:t>Extract the contents of the .zip file to a folder.</w:t>
+      </w:r>
+    </w:p>
+    <w:p>
+      <w:pPr>
+        <w:pStyle w:val="BulletList"/>
+        <w:numPr>
+          <w:ilvl w:val="0"/>
+          <w:numId w:val="0"/>
+        </w:numPr>
+      </w:pPr>
+      <w:r>
+        <w:t>4.</w:t>
+      </w:r>
+      <w:r>
+        <w:tab/>
+        <w:t xml:space="preserve">Navigate to that folder and run </w:t>
+      </w:r>
+      <w:r>
+        <w:t>Chem4Word.Setup.msi</w:t>
+      </w:r>
+    </w:p>
+    <w:p>
+      <w:pPr>
+        <w:pStyle w:val="List"/>
+      </w:pPr>
+      <w:r>
+        <w:t>5.</w:t>
+      </w:r>
+      <w:r>
+        <w:tab/>
+        <w:t>Use the installation wizard to install the Chemistry Add-in.</w:t>
+      </w:r>
+    </w:p>
+    <w:p>
+      <w:pPr>
+        <w:pStyle w:val="BodyText"/>
+      </w:pPr>
+      <w:r>
+        <w:t>To verify the installation, launch Word. The ribbon should now include a Chemistry tab, as shown in</w:t>
+      </w:r>
+      <w:r>
+        <w:t xml:space="preserve"> the figure, below.</w:t>
+      </w:r>
+    </w:p>
+    <w:p>
+      <w:pPr>
+        <w:pStyle w:val="BodyText"/>
+      </w:pPr>
+      <w:r>
+        <w:rPr>
+          <w:noProof/>
+        </w:rPr>
+        <w:drawing>
+          <wp:inline distT="0" distB="0" distL="0" distR="0" wp14:anchorId="701CE597" wp14:editId="2349B56E">
+            <wp:extent cx="5731510" cy="802640"/>
+            <wp:effectExtent l="0" t="0" r="2540" b="0"/>
+            <wp:docPr id="18" name="Picture 18"/>
+            <wp:cNvGraphicFramePr>
+              <a:graphicFrameLocks xmlns:a="http://schemas.openxmlformats.org/drawingml/2006/main" noChangeAspect="1"/>
+            </wp:cNvGraphicFramePr>
+            <a:graphic xmlns:a="http://schemas.openxmlformats.org/drawingml/2006/main">
+              <a:graphicData uri="http://schemas.openxmlformats.org/drawingml/2006/picture">
+                <pic:pic xmlns:pic="http://schemas.openxmlformats.org/drawingml/2006/picture">
+                  <pic:nvPicPr>
+                    <pic:cNvPr id="1" name=""/>
+                    <pic:cNvPicPr/>
+                  </pic:nvPicPr>
+                  <pic:blipFill>
+                    <a:blip r:embed="rId12"/>
+                    <a:stretch>
+                      <a:fillRect/>
+                    </a:stretch>
+                  </pic:blipFill>
+                  <pic:spPr>
+                    <a:xfrm>
+                      <a:off x="0" y="0"/>
+                      <a:ext cx="5731510" cy="802640"/>
+                    </a:xfrm>
+                    <a:prstGeom prst="rect">
+                      <a:avLst/>
+                    </a:prstGeom>
+                  </pic:spPr>
+                </pic:pic>
+              </a:graphicData>
+            </a:graphic>
+          </wp:inline>
+        </w:drawing>
       </w:r>
     </w:p>
     <w:p>
       <w:pPr>
         <w:pStyle w:val="Heading1"/>
       </w:pPr>
+      <w:bookmarkStart w:id="11" w:name="_Toc494825121"/>
       <w:r>
         <w:t>Converting documents from the previous version of the Chemistry Add-in for Microsoft Word</w:t>
       </w:r>
-      <w:bookmarkEnd w:id="1"/>
+      <w:bookmarkEnd w:id="11"/>
     </w:p>
     <w:p>
       <w:r>
@@ -1115,21 +2172,34 @@
       <w:pPr>
         <w:pStyle w:val="Heading1"/>
       </w:pPr>
-      <w:bookmarkStart w:id="2" w:name="_Toc484156217"/>
-      <w:r>
+      <w:bookmarkStart w:id="12" w:name="_Toc494825122"/>
+      <w:r>
+        <w:lastRenderedPageBreak/>
         <w:t>How to add a chemical structure to a document</w:t>
       </w:r>
-      <w:bookmarkEnd w:id="2"/>
-    </w:p>
-    <w:p>
-      <w:r>
-        <w:t>Chemical structures can be added to a Microsoft Word document in many ways.  Structures can be drawn using the Chem4Word Editor tool.  Structures can also be added from PubChem</w:t>
+      <w:bookmarkEnd w:id="12"/>
+    </w:p>
+    <w:p>
+      <w:r>
+        <w:t xml:space="preserve">Chemical structures can be added to a Microsoft Word document in </w:t>
+      </w:r>
+      <w:r>
+        <w:t>many</w:t>
+      </w:r>
+      <w:r>
+        <w:t xml:space="preserve"> ways.  Structures can be drawn using the </w:t>
+      </w:r>
+      <w:r>
+        <w:t>Chem4Word Editor</w:t>
+      </w:r>
+      <w:r>
+        <w:t xml:space="preserve"> tool.  Structures can also be added from PubChem</w:t>
       </w:r>
       <w:r>
         <w:rPr>
           <w:rStyle w:val="EndnoteReference"/>
         </w:rPr>
-        <w:endnoteReference w:id="1"/>
+        <w:endnoteReference w:id="2"/>
       </w:r>
       <w:r>
         <w:t xml:space="preserve"> and ChEBI (Chemical Entities of Biological Interest</w:t>
@@ -1138,7 +2208,7 @@
         <w:rPr>
           <w:rStyle w:val="EndnoteReference"/>
         </w:rPr>
-        <w:endnoteReference w:id="2"/>
+        <w:endnoteReference w:id="3"/>
       </w:r>
       <w:r>
         <w:rPr>
@@ -1150,7 +2220,7 @@
         <w:rPr>
           <w:rStyle w:val="EndnoteReference"/>
         </w:rPr>
-        <w:endnoteReference w:id="3"/>
+        <w:endnoteReference w:id="4"/>
       </w:r>
       <w:r>
         <w:t>) searches as well as using the name-to-structure tool, OPSIN (</w:t>
@@ -1162,7 +2232,7 @@
         <w:rPr>
           <w:rStyle w:val="EndnoteReference"/>
         </w:rPr>
-        <w:endnoteReference w:id="4"/>
+        <w:endnoteReference w:id="5"/>
       </w:r>
       <w:r>
         <w:t>,</w:t>
@@ -1171,7 +2241,7 @@
         <w:rPr>
           <w:rStyle w:val="EndnoteReference"/>
         </w:rPr>
-        <w:endnoteReference w:id="5"/>
+        <w:endnoteReference w:id="6"/>
       </w:r>
       <w:r>
         <w:t>)</w:t>
@@ -1181,15 +2251,21 @@
       <w:pPr>
         <w:pStyle w:val="Heading2"/>
       </w:pPr>
-      <w:bookmarkStart w:id="3" w:name="_Toc484156218"/>
+      <w:bookmarkStart w:id="13" w:name="_Toc494825123"/>
       <w:r>
         <w:t>Draw a structure</w:t>
       </w:r>
-      <w:bookmarkEnd w:id="3"/>
-    </w:p>
-    <w:p>
-      <w:r>
-        <w:t xml:space="preserve">To draw a structure in a document, click the Draw button on the Chemistry Ribbon.  This will activate the Chem4Word Editor tool.  </w:t>
+      <w:bookmarkEnd w:id="13"/>
+    </w:p>
+    <w:p>
+      <w:r>
+        <w:t xml:space="preserve">To draw a structure in a document, click the Draw button on the Chemistry Ribbon.  This will activate the </w:t>
+      </w:r>
+      <w:r>
+        <w:t xml:space="preserve">Chem4Word Editor </w:t>
+      </w:r>
+      <w:r>
+        <w:t xml:space="preserve">tool.  </w:t>
       </w:r>
     </w:p>
     <w:p>
@@ -1199,7 +2275,7 @@
           <w:lang w:eastAsia="en-GB"/>
         </w:rPr>
         <w:drawing>
-          <wp:inline distT="0" distB="0" distL="0" distR="0" wp14:anchorId="3C5C1A6F" wp14:editId="346EF7FB">
+          <wp:inline distT="0" distB="0" distL="0" distR="0" wp14:anchorId="4C2C34B9" wp14:editId="27CF2FF6">
             <wp:extent cx="5731510" cy="4618990"/>
             <wp:effectExtent l="0" t="0" r="2540" b="0"/>
             <wp:docPr id="9" name="Picture 9"/>
@@ -1214,7 +2290,7 @@
                     <pic:cNvPicPr/>
                   </pic:nvPicPr>
                   <pic:blipFill>
-                    <a:blip r:embed="rId7"/>
+                    <a:blip r:embed="rId13"/>
                     <a:stretch>
                       <a:fillRect/>
                     </a:stretch>
@@ -1237,13 +2313,15 @@
     </w:p>
     <w:p>
       <w:r>
-        <w:lastRenderedPageBreak/>
         <w:t xml:space="preserve">Use the bonds, rings and atoms tools to create a structure; at present, radicals and lone pairs are not supported in Chem4Word. </w:t>
       </w:r>
     </w:p>
     <w:p>
       <w:r>
-        <w:t xml:space="preserve">It is possible to change the default bond length in the drawing tool.  Explicit hydrogen atoms can be added or removed from a structure by clicking the + and – buttons in this tool.   There are also buttons to flip the structure horizontally or vertically.  </w:t>
+        <w:t xml:space="preserve">It is possible to change the default bond length in the drawing tool.  Explicit hydrogen atoms can be added or removed from a structure by clicking the + and – buttons in this tool. </w:t>
+      </w:r>
+      <w:r>
+        <w:t xml:space="preserve">  There are also buttons to flip the structure horizontally or vertically.  </w:t>
       </w:r>
     </w:p>
     <w:tbl>
@@ -1271,13 +2349,16 @@
             <w:vAlign w:val="center"/>
           </w:tcPr>
           <w:p>
+            <w:pPr>
+              <w:jc w:val="left"/>
+            </w:pPr>
             <w:r>
               <w:rPr>
                 <w:noProof/>
                 <w:lang w:eastAsia="en-GB"/>
               </w:rPr>
               <w:drawing>
-                <wp:inline distT="0" distB="0" distL="0" distR="0" wp14:anchorId="202C21FD" wp14:editId="5820BD87">
+                <wp:inline distT="0" distB="0" distL="0" distR="0" wp14:anchorId="7165D83F" wp14:editId="23E85D18">
                   <wp:extent cx="219600" cy="208800"/>
                   <wp:effectExtent l="0" t="0" r="0" b="1270"/>
                   <wp:docPr id="10" name="Picture 10"/>
@@ -1292,7 +2373,7 @@
                           <pic:cNvPicPr/>
                         </pic:nvPicPr>
                         <pic:blipFill>
-                          <a:blip r:embed="rId8">
+                          <a:blip r:embed="rId14">
                             <a:extLst>
                               <a:ext uri="{28A0092B-C50C-407E-A947-70E740481C1C}">
                                 <a14:useLocalDpi xmlns:a14="http://schemas.microsoft.com/office/drawing/2010/main" val="0"/>
@@ -1326,6 +2407,9 @@
             <w:vAlign w:val="center"/>
           </w:tcPr>
           <w:p>
+            <w:pPr>
+              <w:jc w:val="left"/>
+            </w:pPr>
             <w:r>
               <w:t xml:space="preserve">With </w:t>
             </w:r>
@@ -1345,11 +2429,15 @@
         <w:t>The final</w:t>
       </w:r>
       <w:r>
-        <w:t xml:space="preserve"> option in the drawing tool allows the drawing of explicit atoms with specific colours.  Checking the “Coloured atoms” box will show atoms with coloured labels; without this option, all bonds and atoms will be drawn in black.</w:t>
-      </w:r>
-    </w:p>
-    <w:p>
-      <w:r>
+        <w:t xml:space="preserve"> option in the drawing tool allows the drawing of explicit atoms with specific colours.  Ch</w:t>
+      </w:r>
+      <w:r>
+        <w:t>ecking the “Coloured atoms” box will show atoms with coloured labels; without this option, all bonds and atoms will be drawn in black.</w:t>
+      </w:r>
+    </w:p>
+    <w:p>
+      <w:r>
+        <w:lastRenderedPageBreak/>
         <w:t>On clicking the OK button, the add-in runs a ChemSpider search to see if this chemistry is known.  Labels such as names and synonyms will be returned.  At this point, you have the option to add/edit/delete labels as you may need.</w:t>
       </w:r>
     </w:p>
@@ -1360,7 +2448,7 @@
           <w:lang w:eastAsia="en-GB"/>
         </w:rPr>
         <w:drawing>
-          <wp:inline distT="0" distB="0" distL="0" distR="0" wp14:anchorId="7B13BCFB" wp14:editId="3F45DA53">
+          <wp:inline distT="0" distB="0" distL="0" distR="0" wp14:anchorId="68E0F00A" wp14:editId="3FE5CCE6">
             <wp:extent cx="5731510" cy="3232150"/>
             <wp:effectExtent l="0" t="0" r="2540" b="6350"/>
             <wp:docPr id="421" name="Picture 421"/>
@@ -1375,7 +2463,7 @@
                     <pic:cNvPicPr/>
                   </pic:nvPicPr>
                   <pic:blipFill>
-                    <a:blip r:embed="rId9"/>
+                    <a:blip r:embed="rId15"/>
                     <a:stretch>
                       <a:fillRect/>
                     </a:stretch>
@@ -1405,11 +2493,11 @@
       <w:pPr>
         <w:pStyle w:val="Heading2"/>
       </w:pPr>
-      <w:bookmarkStart w:id="4" w:name="_Toc484156219"/>
+      <w:bookmarkStart w:id="14" w:name="_Toc494825124"/>
       <w:r>
         <w:t>Import a structure from a file</w:t>
       </w:r>
-      <w:bookmarkEnd w:id="4"/>
+      <w:bookmarkEnd w:id="14"/>
     </w:p>
     <w:p>
       <w:r>
@@ -1418,7 +2506,7 @@
           <w:lang w:eastAsia="en-GB"/>
         </w:rPr>
         <w:drawing>
-          <wp:anchor distT="0" distB="0" distL="114300" distR="114300" simplePos="0" relativeHeight="251662336" behindDoc="0" locked="0" layoutInCell="1" allowOverlap="1" wp14:anchorId="75D586C7" wp14:editId="1BA07E53">
+          <wp:anchor distT="0" distB="0" distL="114300" distR="114300" simplePos="0" relativeHeight="251664384" behindDoc="0" locked="0" layoutInCell="1" allowOverlap="1" wp14:anchorId="3658AB47" wp14:editId="33B79D26">
             <wp:simplePos x="0" y="0"/>
             <wp:positionH relativeFrom="column">
               <wp:posOffset>0</wp:posOffset>
@@ -1441,7 +2529,7 @@
                     <pic:cNvPicPr/>
                   </pic:nvPicPr>
                   <pic:blipFill>
-                    <a:blip r:embed="rId10">
+                    <a:blip r:embed="rId16">
                       <a:extLst>
                         <a:ext uri="{28A0092B-C50C-407E-A947-70E740481C1C}">
                           <a14:useLocalDpi xmlns:a14="http://schemas.microsoft.com/office/drawing/2010/main" val="0"/>
@@ -1473,19 +2561,21 @@
     </w:p>
     <w:p>
       <w:r>
-        <w:t>The Import button allows you to browse to a folder containing supported file formats, to select a file and then import that file as a chemical structure into the current document.  The structure will be displayed exactly as it was stored in the imported file.  Further editing can be done, once the structure is added to the document</w:t>
-      </w:r>
-    </w:p>
-    <w:p/>
+        <w:t>The Import button allows you to browse to a folder containing supported file formats, to select a file and then import that file as a chemical structure into the current document.</w:t>
+      </w:r>
+      <w:r>
+        <w:t xml:space="preserve">  The structure will be displayed exactly as it was stored in the imported file.  Further editing can be done, once the structure is added to the document</w:t>
+      </w:r>
+    </w:p>
     <w:p>
       <w:pPr>
         <w:pStyle w:val="Heading2"/>
       </w:pPr>
-      <w:bookmarkStart w:id="5" w:name="_Toc484156220"/>
+      <w:bookmarkStart w:id="15" w:name="_Toc494825125"/>
       <w:r>
         <w:t>Add a structure from a web-search</w:t>
       </w:r>
-      <w:bookmarkEnd w:id="5"/>
+      <w:bookmarkEnd w:id="15"/>
     </w:p>
     <w:p>
       <w:r>
@@ -1509,13 +2599,16 @@
             <w:vAlign w:val="center"/>
           </w:tcPr>
           <w:p>
+            <w:pPr>
+              <w:jc w:val="left"/>
+            </w:pPr>
             <w:r>
               <w:rPr>
                 <w:noProof/>
                 <w:lang w:eastAsia="en-GB"/>
               </w:rPr>
               <w:drawing>
-                <wp:inline distT="0" distB="0" distL="0" distR="0" wp14:anchorId="771AFDB5" wp14:editId="6183F480">
+                <wp:inline distT="0" distB="0" distL="0" distR="0" wp14:anchorId="21964A3D" wp14:editId="2377553F">
                   <wp:extent cx="1839600" cy="381600"/>
                   <wp:effectExtent l="0" t="0" r="0" b="0"/>
                   <wp:docPr id="11" name="Picture 11" descr="PubChem Logo"/>
@@ -1532,7 +2625,7 @@
                           </pic:cNvPicPr>
                         </pic:nvPicPr>
                         <pic:blipFill>
-                          <a:blip r:embed="rId11">
+                          <a:blip r:embed="rId17">
                             <a:extLst>
                               <a:ext uri="{28A0092B-C50C-407E-A947-70E740481C1C}">
                                 <a14:useLocalDpi xmlns:a14="http://schemas.microsoft.com/office/drawing/2010/main" val="0"/>
@@ -1571,6 +2664,9 @@
             <w:vAlign w:val="center"/>
           </w:tcPr>
           <w:p>
+            <w:pPr>
+              <w:jc w:val="left"/>
+            </w:pPr>
             <w:r>
               <w:t xml:space="preserve">PubChem is a public repository of chemical structures and biological data maintained by </w:t>
             </w:r>
@@ -1591,6 +2687,7 @@
           </w:tcPr>
           <w:p>
             <w:pPr>
+              <w:jc w:val="left"/>
               <w:rPr>
                 <w:rFonts w:ascii="Verdana" w:hAnsi="Verdana"/>
                 <w:color w:val="222222"/>
@@ -1610,7 +2707,7 @@
                 <w:lang w:eastAsia="en-GB"/>
               </w:rPr>
               <w:drawing>
-                <wp:anchor distT="0" distB="0" distL="114300" distR="114300" simplePos="0" relativeHeight="251660288" behindDoc="0" locked="0" layoutInCell="1" allowOverlap="1" wp14:anchorId="1E47B422" wp14:editId="3FD649D4">
+                <wp:anchor distT="0" distB="0" distL="114300" distR="114300" simplePos="0" relativeHeight="251661312" behindDoc="0" locked="0" layoutInCell="1" allowOverlap="1" wp14:anchorId="0F430D72" wp14:editId="25A83C04">
                   <wp:simplePos x="0" y="0"/>
                   <wp:positionH relativeFrom="column">
                     <wp:posOffset>-65405</wp:posOffset>
@@ -1635,7 +2732,7 @@
                           </pic:cNvPicPr>
                         </pic:nvPicPr>
                         <pic:blipFill>
-                          <a:blip r:embed="rId12">
+                          <a:blip r:embed="rId18">
                             <a:extLst>
                               <a:ext uri="{28A0092B-C50C-407E-A947-70E740481C1C}">
                                 <a14:useLocalDpi xmlns:a14="http://schemas.microsoft.com/office/drawing/2010/main" val="0"/>
@@ -1689,6 +2786,9 @@
             <w:vAlign w:val="center"/>
           </w:tcPr>
           <w:p>
+            <w:pPr>
+              <w:jc w:val="left"/>
+            </w:pPr>
             <w:r>
               <w:t>Chemical Entities of Biological Interest (ChEBI) is a freely available dictionary of molecular entities focuse</w:t>
             </w:r>
@@ -1711,6 +2811,9 @@
             <w:vAlign w:val="center"/>
           </w:tcPr>
           <w:p>
+            <w:pPr>
+              <w:jc w:val="left"/>
+            </w:pPr>
             <w:r>
               <w:rPr>
                 <w:noProof/>
@@ -1718,7 +2821,7 @@
                 <w:lang w:eastAsia="en-GB"/>
               </w:rPr>
               <w:drawing>
-                <wp:anchor distT="0" distB="0" distL="114300" distR="114300" simplePos="0" relativeHeight="251661312" behindDoc="0" locked="0" layoutInCell="1" allowOverlap="1" wp14:anchorId="1ADB1CD0" wp14:editId="62ED2663">
+                <wp:anchor distT="0" distB="0" distL="114300" distR="114300" simplePos="0" relativeHeight="251662336" behindDoc="0" locked="0" layoutInCell="1" allowOverlap="1" wp14:anchorId="1B325877" wp14:editId="1C6F6744">
                   <wp:simplePos x="0" y="0"/>
                   <wp:positionH relativeFrom="column">
                     <wp:posOffset>-1417</wp:posOffset>
@@ -1743,7 +2846,7 @@
                           </pic:cNvPicPr>
                         </pic:nvPicPr>
                         <pic:blipFill>
-                          <a:blip r:embed="rId13">
+                          <a:blip r:embed="rId19">
                             <a:extLst>
                               <a:ext uri="{28A0092B-C50C-407E-A947-70E740481C1C}">
                                 <a14:useLocalDpi xmlns:a14="http://schemas.microsoft.com/office/drawing/2010/main" val="0"/>
@@ -1788,6 +2891,9 @@
             <w:vAlign w:val="center"/>
           </w:tcPr>
           <w:p>
+            <w:pPr>
+              <w:jc w:val="left"/>
+            </w:pPr>
             <w:r>
               <w:t>OPSIN is a tool developed at the University of Cambridge that converts chemical names into chemical structures</w:t>
             </w:r>
@@ -1800,15 +2906,19 @@
       <w:pPr>
         <w:pStyle w:val="Heading2"/>
       </w:pPr>
-      <w:bookmarkStart w:id="6" w:name="_Toc484156221"/>
-      <w:r>
+      <w:bookmarkStart w:id="16" w:name="_Toc494825126"/>
+      <w:r>
+        <w:lastRenderedPageBreak/>
         <w:t>PubChem search</w:t>
       </w:r>
-      <w:bookmarkEnd w:id="6"/>
-    </w:p>
-    <w:p>
-      <w:r>
-        <w:t>The PubChem search allows you to search by name or formula for structures in the PubChem database.  Multiple records can be retrieved by such searches and are sorted by relevance.</w:t>
+      <w:bookmarkEnd w:id="16"/>
+    </w:p>
+    <w:p>
+      <w:r>
+        <w:t>The PubChem search allows you to search by name or formula for structures in the PubChem database.  Multiple records can be retrieved by such searches and are sorted by relevance</w:t>
+      </w:r>
+      <w:r>
+        <w:t>.</w:t>
       </w:r>
     </w:p>
     <w:p>
@@ -1818,7 +2928,7 @@
           <w:lang w:eastAsia="en-GB"/>
         </w:rPr>
         <w:drawing>
-          <wp:inline distT="0" distB="0" distL="0" distR="0" wp14:anchorId="3EE6811A" wp14:editId="2BF393D2">
+          <wp:inline distT="0" distB="0" distL="0" distR="0" wp14:anchorId="7E86C581" wp14:editId="2DF534BF">
             <wp:extent cx="5731510" cy="3538220"/>
             <wp:effectExtent l="0" t="0" r="2540" b="5080"/>
             <wp:docPr id="5" name="Picture 5"/>
@@ -1833,7 +2943,7 @@
                     <pic:cNvPicPr/>
                   </pic:nvPicPr>
                   <pic:blipFill>
-                    <a:blip r:embed="rId14"/>
+                    <a:blip r:embed="rId20"/>
                     <a:stretch>
                       <a:fillRect/>
                     </a:stretch>
@@ -1863,12 +2973,11 @@
       <w:pPr>
         <w:pStyle w:val="Heading2"/>
       </w:pPr>
-      <w:bookmarkStart w:id="7" w:name="_Toc484156222"/>
-      <w:r>
-        <w:lastRenderedPageBreak/>
+      <w:bookmarkStart w:id="17" w:name="_Toc494825127"/>
+      <w:r>
         <w:t>ChEBI Search</w:t>
       </w:r>
-      <w:bookmarkEnd w:id="7"/>
+      <w:bookmarkEnd w:id="17"/>
     </w:p>
     <w:p>
       <w:r>
@@ -1881,8 +2990,9 @@
           <w:noProof/>
           <w:lang w:eastAsia="en-GB"/>
         </w:rPr>
+        <w:lastRenderedPageBreak/>
         <w:drawing>
-          <wp:inline distT="0" distB="0" distL="0" distR="0" wp14:anchorId="3A7A9CCE" wp14:editId="0CDE698C">
+          <wp:inline distT="0" distB="0" distL="0" distR="0" wp14:anchorId="0208CD22" wp14:editId="58435145">
             <wp:extent cx="5731510" cy="3432175"/>
             <wp:effectExtent l="0" t="0" r="2540" b="0"/>
             <wp:docPr id="7" name="Picture 7"/>
@@ -1897,7 +3007,7 @@
                     <pic:cNvPicPr/>
                   </pic:nvPicPr>
                   <pic:blipFill>
-                    <a:blip r:embed="rId15"/>
+                    <a:blip r:embed="rId21"/>
                     <a:stretch>
                       <a:fillRect/>
                     </a:stretch>
@@ -1925,23 +3035,24 @@
     </w:p>
     <w:p>
       <w:r>
-        <w:t>The MolFile button can be used to show you how this structure is stored in the ChEBI database.</w:t>
-      </w:r>
-    </w:p>
-    <w:p>
-      <w:r>
-        <w:t xml:space="preserve">Clicking the Import button adds the displayed structure to the current document. </w:t>
+        <w:t>Clicking the Import button adds the displayed structure to the current document.</w:t>
+      </w:r>
+      <w:r>
+        <w:t xml:space="preserve"> </w:t>
       </w:r>
     </w:p>
     <w:p>
       <w:pPr>
         <w:pStyle w:val="Heading1"/>
       </w:pPr>
-      <w:bookmarkStart w:id="8" w:name="_Toc484156223"/>
-      <w:r>
-        <w:t>How to edit a chemical structure</w:t>
-      </w:r>
-      <w:bookmarkEnd w:id="8"/>
+      <w:bookmarkStart w:id="18" w:name="_Toc494825128"/>
+      <w:r>
+        <w:t>How to e</w:t>
+      </w:r>
+      <w:r>
+        <w:t>dit a chemical structure</w:t>
+      </w:r>
+      <w:bookmarkEnd w:id="18"/>
     </w:p>
     <w:p>
       <w:r>
@@ -1957,9 +3068,12 @@
       <w:pPr>
         <w:pStyle w:val="Heading1"/>
       </w:pPr>
-      <w:r>
+      <w:bookmarkStart w:id="19" w:name="_Toc494825129"/>
+      <w:r>
+        <w:lastRenderedPageBreak/>
         <w:t>Display options for Chemistry</w:t>
       </w:r>
+      <w:bookmarkEnd w:id="19"/>
     </w:p>
     <w:p>
       <w:r>
@@ -1967,9 +3081,8 @@
           <w:noProof/>
           <w:lang w:eastAsia="en-GB"/>
         </w:rPr>
-        <w:lastRenderedPageBreak/>
         <w:drawing>
-          <wp:anchor distT="0" distB="0" distL="114300" distR="114300" simplePos="0" relativeHeight="251663360" behindDoc="0" locked="0" layoutInCell="1" allowOverlap="1" wp14:anchorId="4B83EA1D" wp14:editId="1EB9349A">
+          <wp:anchor distT="0" distB="0" distL="114300" distR="114300" simplePos="0" relativeHeight="251666432" behindDoc="0" locked="0" layoutInCell="1" allowOverlap="1" wp14:anchorId="25F4CD0C" wp14:editId="2CB52834">
             <wp:simplePos x="0" y="0"/>
             <wp:positionH relativeFrom="column">
               <wp:align>right</wp:align>
@@ -1992,7 +3105,7 @@
                     <pic:cNvPicPr/>
                   </pic:nvPicPr>
                   <pic:blipFill>
-                    <a:blip r:embed="rId16">
+                    <a:blip r:embed="rId22">
                       <a:extLst>
                         <a:ext uri="{28A0092B-C50C-407E-A947-70E740481C1C}">
                           <a14:useLocalDpi xmlns:a14="http://schemas.microsoft.com/office/drawing/2010/main" val="0"/>
@@ -2025,7 +3138,10 @@
         </w:drawing>
       </w:r>
       <w:r>
-        <w:t xml:space="preserve">The Chemistry Add-in for Microsoft Word allows chemistry to be represented in multiple formats.  For structures imported from files and web sources, chemistry objects may have associated names and synonyms as well as formulae.  </w:t>
+        <w:t xml:space="preserve">The Chemistry Add-in for Microsoft Word allows chemistry to be represented in multiple formats.  </w:t>
+      </w:r>
+      <w:r>
+        <w:t xml:space="preserve">For structures imported from files and web sources, chemistry objects may have associated names and synonyms as well as formulae.  </w:t>
       </w:r>
     </w:p>
     <w:p>
@@ -2045,7 +3161,16 @@
     </w:p>
     <w:p>
       <w:r>
-        <w:t xml:space="preserve">By adding other chemistry objects to the document that are linked to another chemistry object will allow the editing of any one of them to be reflected in an automatic change to the automatically created formula label and those imported from ChemSpider.  The Edit Labels button also allows you to delete labels and create your own labels.  </w:t>
+        <w:t>By adding other chemistry objects to the document that are linked to another chemistry object will allow the editing of any one of them to be reflected in an automatic</w:t>
+      </w:r>
+      <w:r>
+        <w:t xml:space="preserve"> change to the automatically created formula label and those imported from ChemSpider.  The Edit Labels button also allows you to delete la</w:t>
+      </w:r>
+      <w:r>
+        <w:t>bels and create your own labels to use as identifiers in your document.</w:t>
+      </w:r>
+      <w:r>
+        <w:t xml:space="preserve">  </w:t>
       </w:r>
     </w:p>
     <w:p/>
@@ -2053,59 +3178,31 @@
       <w:pPr>
         <w:pStyle w:val="Heading1"/>
       </w:pPr>
-      <w:bookmarkStart w:id="9" w:name="_Toc484156224"/>
-      <w:r>
+      <w:bookmarkStart w:id="20" w:name="_Toc494825130"/>
+      <w:r>
+        <w:lastRenderedPageBreak/>
         <w:t>The Library</w:t>
       </w:r>
-      <w:bookmarkEnd w:id="9"/>
-    </w:p>
-    <w:p>
-      <w:r>
-        <w:t xml:space="preserve">The library is a store of re-usable chemical structures.  </w:t>
-      </w:r>
-    </w:p>
-    <w:p>
-      <w:r>
-        <w:rPr>
-          <w:highlight w:val="yellow"/>
-        </w:rPr>
-        <w:t>NEED TO FINISH THIS WHEN WE HAVE MORE STRUCTURES IN THE LIBRARY</w:t>
-      </w:r>
-    </w:p>
-    <w:p>
-      <w:pPr>
-        <w:pStyle w:val="Heading1"/>
-      </w:pPr>
-      <w:bookmarkStart w:id="10" w:name="_Toc484156225"/>
-      <w:r>
-        <w:t>The Navigator</w:t>
-      </w:r>
-      <w:bookmarkEnd w:id="10"/>
-    </w:p>
-    <w:p>
-      <w:r>
-        <w:t xml:space="preserve">The Navigator shows all the chemical structures in the document and allows you to find the location of chemistry objects throughout the document.  </w:t>
-      </w:r>
+      <w:bookmarkEnd w:id="20"/>
     </w:p>
     <w:p>
       <w:r>
         <w:rPr>
           <w:noProof/>
-          <w:lang w:eastAsia="en-GB"/>
         </w:rPr>
         <w:drawing>
-          <wp:anchor distT="0" distB="0" distL="114300" distR="114300" simplePos="0" relativeHeight="251664384" behindDoc="0" locked="0" layoutInCell="1" allowOverlap="1" wp14:anchorId="4223B829" wp14:editId="6F5CC9EB">
-            <wp:simplePos x="0" y="0"/>
+          <wp:anchor distT="0" distB="0" distL="114300" distR="114300" simplePos="0" relativeHeight="251669504" behindDoc="0" locked="0" layoutInCell="1" allowOverlap="1" wp14:anchorId="5872339B" wp14:editId="2243E910">
+            <wp:simplePos x="914400" y="914400"/>
             <wp:positionH relativeFrom="column">
+              <wp:align>right</wp:align>
+            </wp:positionH>
+            <wp:positionV relativeFrom="paragraph">
               <wp:posOffset>0</wp:posOffset>
-            </wp:positionH>
-            <wp:positionV relativeFrom="page">
-              <wp:posOffset>8924925</wp:posOffset>
             </wp:positionV>
-            <wp:extent cx="3239770" cy="1609090"/>
-            <wp:effectExtent l="0" t="0" r="0" b="0"/>
+            <wp:extent cx="2548800" cy="3762000"/>
+            <wp:effectExtent l="0" t="0" r="4445" b="0"/>
             <wp:wrapSquare wrapText="bothSides"/>
-            <wp:docPr id="6" name="Picture 6"/>
+            <wp:docPr id="19" name="Picture 19"/>
             <wp:cNvGraphicFramePr>
               <a:graphicFrameLocks xmlns:a="http://schemas.openxmlformats.org/drawingml/2006/main" noChangeAspect="1"/>
             </wp:cNvGraphicFramePr>
@@ -2117,7 +3214,7 @@
                     <pic:cNvPicPr/>
                   </pic:nvPicPr>
                   <pic:blipFill>
-                    <a:blip r:embed="rId17">
+                    <a:blip r:embed="rId23" cstate="print">
                       <a:extLst>
                         <a:ext uri="{28A0092B-C50C-407E-A947-70E740481C1C}">
                           <a14:useLocalDpi xmlns:a14="http://schemas.microsoft.com/office/drawing/2010/main" val="0"/>
@@ -2131,7 +3228,7 @@
                   <pic:spPr>
                     <a:xfrm>
                       <a:off x="0" y="0"/>
-                      <a:ext cx="3239770" cy="1609090"/>
+                      <a:ext cx="2548800" cy="3762000"/>
                     </a:xfrm>
                     <a:prstGeom prst="rect">
                       <a:avLst/>
@@ -2150,16 +3247,239 @@
         </w:drawing>
       </w:r>
       <w:r>
-        <w:t xml:space="preserve">The Navigator will contain one window for each unique structure in the current document.  Each window in the Navigator shows the chemical structure and formula of each molecule.  At the bottom of each window there are four buttons that are used to add structures to the document by either creating a linked copy or pasting a new copy of an existing structure at the current position in the document.  </w:t>
-      </w:r>
-    </w:p>
-    <w:p>
-      <w:r>
-        <w:t xml:space="preserve">The Navigator buttons allow you to find individual and linked structures in the </w:t>
-      </w:r>
-      <w:r>
-        <w:lastRenderedPageBreak/>
-        <w:t>document by moving backwards or forwards through the current document.</w:t>
+        <w:t xml:space="preserve">The library is a store of re-usable chemical structures.  </w:t>
+      </w:r>
+      <w:r>
+        <w:t>Chem4Word provides only a small number of library entries.  You can store your own structures in the Library for use in other documents.</w:t>
+      </w:r>
+    </w:p>
+    <w:p>
+      <w:r>
+        <w:t>The Library can be opened and closed using buttons on the ribbon.</w:t>
+      </w:r>
+    </w:p>
+    <w:p>
+      <w:r>
+        <w:t>There is a search button at the top of the Library panel, to help y</w:t>
+      </w:r>
+      <w:r>
+        <w:t xml:space="preserve">ou to find structures by name.  </w:t>
+      </w:r>
+      <w:r>
+        <w:t>Type the name to search and click the magnifying glass.  To show all molecules in the Library, click the cross next to the magnifying glass.</w:t>
+      </w:r>
+    </w:p>
+    <w:p>
+      <w:r>
+        <w:t>To insert a copy of a structure from the Library into the document at the current cursor position, simply click the paste icon</w:t>
+      </w:r>
+      <w:r>
+        <w:t xml:space="preserve"> </w:t>
+      </w:r>
+      <w:r>
+        <w:rPr>
+          <w:noProof/>
+        </w:rPr>
+        <w:drawing>
+          <wp:inline distT="0" distB="0" distL="0" distR="0" wp14:anchorId="2E0E5BD8" wp14:editId="31591156">
+            <wp:extent cx="115200" cy="118800"/>
+            <wp:effectExtent l="0" t="0" r="0" b="0"/>
+            <wp:docPr id="20" name="Picture 20"/>
+            <wp:cNvGraphicFramePr>
+              <a:graphicFrameLocks xmlns:a="http://schemas.openxmlformats.org/drawingml/2006/main" noChangeAspect="1"/>
+            </wp:cNvGraphicFramePr>
+            <a:graphic xmlns:a="http://schemas.openxmlformats.org/drawingml/2006/main">
+              <a:graphicData uri="http://schemas.openxmlformats.org/drawingml/2006/picture">
+                <pic:pic xmlns:pic="http://schemas.openxmlformats.org/drawingml/2006/picture">
+                  <pic:nvPicPr>
+                    <pic:cNvPr id="1" name=""/>
+                    <pic:cNvPicPr/>
+                  </pic:nvPicPr>
+                  <pic:blipFill>
+                    <a:blip r:embed="rId24"/>
+                    <a:stretch>
+                      <a:fillRect/>
+                    </a:stretch>
+                  </pic:blipFill>
+                  <pic:spPr>
+                    <a:xfrm>
+                      <a:off x="0" y="0"/>
+                      <a:ext cx="115200" cy="118800"/>
+                    </a:xfrm>
+                    <a:prstGeom prst="rect">
+                      <a:avLst/>
+                    </a:prstGeom>
+                  </pic:spPr>
+                </pic:pic>
+              </a:graphicData>
+            </a:graphic>
+          </wp:inline>
+        </w:drawing>
+      </w:r>
+      <w:r>
+        <w:t xml:space="preserve"> at the bottom right of the structure you want to add.</w:t>
+      </w:r>
+    </w:p>
+    <w:p>
+      <w:r>
+        <w:t>To add a structure that you’ve drawn in your document to your Library, simply select</w:t>
+      </w:r>
+      <w:r>
+        <w:t xml:space="preserve"> the structure in the document and click the Save button in the ribbon.</w:t>
+      </w:r>
+      <w:r>
+        <w:t xml:space="preserve"> </w:t>
+      </w:r>
+    </w:p>
+    <w:p>
+      <w:r>
+        <w:t>You can also delete structures from your Library by clicking the cross at the bottom left of the structure.  Deleting a structure from the Library cannot be undone!</w:t>
+      </w:r>
+    </w:p>
+    <w:p>
+      <w:pPr>
+        <w:pStyle w:val="Heading1"/>
+      </w:pPr>
+      <w:bookmarkStart w:id="21" w:name="_Toc494825131"/>
+      <w:r>
+        <w:t>The Navigator</w:t>
+      </w:r>
+      <w:bookmarkEnd w:id="21"/>
+    </w:p>
+    <w:p>
+      <w:r>
+        <w:t>The Navigator shows all the chemical structures in the document</w:t>
+      </w:r>
+      <w:r>
+        <w:t xml:space="preserve"> and allows you to find the location of chemistry objects throughout the document.  </w:t>
+      </w:r>
+    </w:p>
+    <w:p>
+      <w:r>
+        <w:rPr>
+          <w:noProof/>
+          <w:lang w:eastAsia="en-GB"/>
+        </w:rPr>
+        <w:drawing>
+          <wp:anchor distT="0" distB="0" distL="114300" distR="114300" simplePos="0" relativeHeight="251671552" behindDoc="0" locked="0" layoutInCell="1" allowOverlap="1" wp14:anchorId="30A382EE" wp14:editId="27028D32">
+            <wp:simplePos x="0" y="0"/>
+            <wp:positionH relativeFrom="column">
+              <wp:align>right</wp:align>
+            </wp:positionH>
+            <wp:positionV relativeFrom="line">
+              <wp:align>top</wp:align>
+            </wp:positionV>
+            <wp:extent cx="3240000" cy="1609200"/>
+            <wp:effectExtent l="0" t="0" r="0" b="0"/>
+            <wp:wrapSquare wrapText="bothSides"/>
+            <wp:docPr id="6" name="Picture 6"/>
+            <wp:cNvGraphicFramePr>
+              <a:graphicFrameLocks xmlns:a="http://schemas.openxmlformats.org/drawingml/2006/main" noChangeAspect="1"/>
+            </wp:cNvGraphicFramePr>
+            <a:graphic xmlns:a="http://schemas.openxmlformats.org/drawingml/2006/main">
+              <a:graphicData uri="http://schemas.openxmlformats.org/drawingml/2006/picture">
+                <pic:pic xmlns:pic="http://schemas.openxmlformats.org/drawingml/2006/picture">
+                  <pic:nvPicPr>
+                    <pic:cNvPr id="1" name=""/>
+                    <pic:cNvPicPr/>
+                  </pic:nvPicPr>
+                  <pic:blipFill>
+                    <a:blip r:embed="rId25">
+                      <a:extLst>
+                        <a:ext uri="{28A0092B-C50C-407E-A947-70E740481C1C}">
+                          <a14:useLocalDpi xmlns:a14="http://schemas.microsoft.com/office/drawing/2010/main" val="0"/>
+                        </a:ext>
+                      </a:extLst>
+                    </a:blip>
+                    <a:stretch>
+                      <a:fillRect/>
+                    </a:stretch>
+                  </pic:blipFill>
+                  <pic:spPr>
+                    <a:xfrm>
+                      <a:off x="0" y="0"/>
+                      <a:ext cx="3240000" cy="1609200"/>
+                    </a:xfrm>
+                    <a:prstGeom prst="rect">
+                      <a:avLst/>
+                    </a:prstGeom>
+                  </pic:spPr>
+                </pic:pic>
+              </a:graphicData>
+            </a:graphic>
+            <wp14:sizeRelH relativeFrom="margin">
+              <wp14:pctWidth>0</wp14:pctWidth>
+            </wp14:sizeRelH>
+            <wp14:sizeRelV relativeFrom="margin">
+              <wp14:pctHeight>0</wp14:pctHeight>
+            </wp14:sizeRelV>
+          </wp:anchor>
+        </w:drawing>
+      </w:r>
+      <w:r>
+        <w:t xml:space="preserve">The Navigator will contain one window for each unique structure in the current document.  </w:t>
+      </w:r>
+      <w:r>
+        <w:t>Each window in the Navigator shows the chemical structure and formula of each molecule.</w:t>
+      </w:r>
+      <w:r>
+        <w:t xml:space="preserve">  </w:t>
+      </w:r>
+      <w:r>
+        <w:t>At the bottom of each</w:t>
+      </w:r>
+      <w:r>
+        <w:t xml:space="preserve"> window</w:t>
+      </w:r>
+      <w:r>
+        <w:t xml:space="preserve"> </w:t>
+      </w:r>
+      <w:r>
+        <w:t>there are four buttons</w:t>
+      </w:r>
+      <w:r>
+        <w:t xml:space="preserve"> </w:t>
+      </w:r>
+      <w:r>
+        <w:t>that are used to</w:t>
+      </w:r>
+      <w:r>
+        <w:t xml:space="preserve"> </w:t>
+      </w:r>
+      <w:r>
+        <w:t>add</w:t>
+      </w:r>
+      <w:r>
+        <w:t xml:space="preserve"> structures to the document by either creating </w:t>
+      </w:r>
+      <w:r>
+        <w:t>a linked</w:t>
+      </w:r>
+      <w:r>
+        <w:t xml:space="preserve"> </w:t>
+      </w:r>
+      <w:r>
+        <w:t>copy</w:t>
+      </w:r>
+      <w:r>
+        <w:t xml:space="preserve"> or pasting a new copy of an existing structure </w:t>
+      </w:r>
+      <w:r>
+        <w:t>at the current position in the document.</w:t>
+      </w:r>
+      <w:r>
+        <w:t xml:space="preserve">  </w:t>
+      </w:r>
+    </w:p>
+    <w:p>
+      <w:r>
+        <w:t xml:space="preserve">The Navigator buttons allow you to find </w:t>
+      </w:r>
+      <w:r>
+        <w:t xml:space="preserve">individual and linked </w:t>
+      </w:r>
+      <w:r>
+        <w:t>structures in the document by moving backwards or forwards through the current document.</w:t>
       </w:r>
     </w:p>
     <w:tbl>
@@ -2193,14 +3513,16 @@
             <w:pPr>
               <w:keepNext/>
               <w:keepLines/>
+              <w:jc w:val="left"/>
             </w:pPr>
             <w:r>
               <w:rPr>
                 <w:noProof/>
                 <w:lang w:eastAsia="en-GB"/>
               </w:rPr>
+              <w:lastRenderedPageBreak/>
               <w:drawing>
-                <wp:inline distT="0" distB="0" distL="0" distR="0" wp14:anchorId="55BB3215" wp14:editId="097D3742">
+                <wp:inline distT="0" distB="0" distL="0" distR="0" wp14:anchorId="4D397743" wp14:editId="330FAE71">
                   <wp:extent cx="223200" cy="223200"/>
                   <wp:effectExtent l="0" t="0" r="5715" b="5715"/>
                   <wp:docPr id="1" name="Picture 1"/>
@@ -2215,7 +3537,7 @@
                           <pic:cNvPicPr/>
                         </pic:nvPicPr>
                         <pic:blipFill>
-                          <a:blip r:embed="rId18"/>
+                          <a:blip r:embed="rId26"/>
                           <a:stretch>
                             <a:fillRect/>
                           </a:stretch>
@@ -2246,6 +3568,7 @@
             <w:pPr>
               <w:keepNext/>
               <w:keepLines/>
+              <w:jc w:val="left"/>
             </w:pPr>
             <w:r>
               <w:t>Duplicate the structure and add it to the document at the currently selected position.</w:t>
@@ -2266,6 +3589,7 @@
             <w:pPr>
               <w:keepNext/>
               <w:keepLines/>
+              <w:jc w:val="left"/>
             </w:pPr>
             <w:r>
               <w:rPr>
@@ -2273,7 +3597,7 @@
                 <w:lang w:eastAsia="en-GB"/>
               </w:rPr>
               <w:drawing>
-                <wp:inline distT="0" distB="0" distL="0" distR="0" wp14:anchorId="23BD9A79" wp14:editId="3BDBCFFA">
+                <wp:inline distT="0" distB="0" distL="0" distR="0" wp14:anchorId="313AB345" wp14:editId="4609DA4D">
                   <wp:extent cx="223200" cy="223200"/>
                   <wp:effectExtent l="0" t="0" r="5715" b="5715"/>
                   <wp:docPr id="2" name="Picture 2"/>
@@ -2288,7 +3612,7 @@
                           <pic:cNvPicPr/>
                         </pic:nvPicPr>
                         <pic:blipFill>
-                          <a:blip r:embed="rId19"/>
+                          <a:blip r:embed="rId27"/>
                           <a:stretch>
                             <a:fillRect/>
                           </a:stretch>
@@ -2319,6 +3643,7 @@
             <w:pPr>
               <w:keepNext/>
               <w:keepLines/>
+              <w:jc w:val="left"/>
             </w:pPr>
             <w:r>
               <w:t>Add a linked copy of the structure to the document at the currently selected position.</w:t>
@@ -2339,6 +3664,7 @@
             <w:pPr>
               <w:keepNext/>
               <w:keepLines/>
+              <w:jc w:val="left"/>
             </w:pPr>
             <w:r>
               <w:rPr>
@@ -2346,7 +3672,7 @@
                 <w:lang w:eastAsia="en-GB"/>
               </w:rPr>
               <w:drawing>
-                <wp:inline distT="0" distB="0" distL="0" distR="0" wp14:anchorId="7AC67040" wp14:editId="29CD3D90">
+                <wp:inline distT="0" distB="0" distL="0" distR="0" wp14:anchorId="0FEF7795" wp14:editId="60AE122B">
                   <wp:extent cx="223200" cy="223200"/>
                   <wp:effectExtent l="0" t="0" r="5715" b="5715"/>
                   <wp:docPr id="3" name="Picture 3"/>
@@ -2361,7 +3687,7 @@
                           <pic:cNvPicPr/>
                         </pic:nvPicPr>
                         <pic:blipFill>
-                          <a:blip r:embed="rId20"/>
+                          <a:blip r:embed="rId28"/>
                           <a:stretch>
                             <a:fillRect/>
                           </a:stretch>
@@ -2392,6 +3718,7 @@
             <w:pPr>
               <w:keepNext/>
               <w:keepLines/>
+              <w:jc w:val="left"/>
             </w:pPr>
             <w:r>
               <w:t>Move to the previous linked structure in the document.</w:t>
@@ -2412,6 +3739,7 @@
             <w:pPr>
               <w:keepNext/>
               <w:keepLines/>
+              <w:jc w:val="left"/>
             </w:pPr>
             <w:r>
               <w:rPr>
@@ -2419,7 +3747,7 @@
                 <w:lang w:eastAsia="en-GB"/>
               </w:rPr>
               <w:drawing>
-                <wp:inline distT="0" distB="0" distL="0" distR="0" wp14:anchorId="41BF8FF5" wp14:editId="6D029141">
+                <wp:inline distT="0" distB="0" distL="0" distR="0" wp14:anchorId="2DE32208" wp14:editId="0BB0FEB6">
                   <wp:extent cx="223200" cy="223200"/>
                   <wp:effectExtent l="0" t="0" r="5715" b="5715"/>
                   <wp:docPr id="4" name="Picture 4"/>
@@ -2434,7 +3762,7 @@
                           <pic:cNvPicPr/>
                         </pic:nvPicPr>
                         <pic:blipFill>
-                          <a:blip r:embed="rId21"/>
+                          <a:blip r:embed="rId29"/>
                           <a:stretch>
                             <a:fillRect/>
                           </a:stretch>
@@ -2465,6 +3793,7 @@
             <w:pPr>
               <w:keepNext/>
               <w:keepLines/>
+              <w:jc w:val="left"/>
               <w:rPr>
                 <w:b/>
               </w:rPr>
@@ -2481,26 +3810,201 @@
       <w:pPr>
         <w:pStyle w:val="Heading1"/>
       </w:pPr>
-      <w:bookmarkStart w:id="11" w:name="_Toc484156226"/>
+      <w:bookmarkStart w:id="22" w:name="_Toc494825132"/>
       <w:r>
         <w:t>Exporting chemistry files</w:t>
       </w:r>
-      <w:bookmarkEnd w:id="11"/>
-    </w:p>
-    <w:p/>
-    <w:p/>
-    <w:p/>
-    <w:p/>
-    <w:p/>
-    <w:p/>
-    <w:p/>
-    <w:p/>
-    <w:p/>
-    <w:p/>
-    <w:p/>
-    <w:p>
-      <w:bookmarkStart w:id="12" w:name="_GoBack"/>
-      <w:bookmarkEnd w:id="12"/>
+      <w:bookmarkEnd w:id="22"/>
+    </w:p>
+    <w:p>
+      <w:r>
+        <w:rPr>
+          <w:noProof/>
+        </w:rPr>
+        <w:drawing>
+          <wp:anchor distT="0" distB="0" distL="114300" distR="114300" simplePos="0" relativeHeight="251674624" behindDoc="0" locked="0" layoutInCell="1" allowOverlap="1" wp14:anchorId="56183E17" wp14:editId="50577706">
+            <wp:simplePos x="0" y="0"/>
+            <wp:positionH relativeFrom="column">
+              <wp:align>right</wp:align>
+            </wp:positionH>
+            <wp:positionV relativeFrom="line">
+              <wp:align>top</wp:align>
+            </wp:positionV>
+            <wp:extent cx="3585600" cy="1720800"/>
+            <wp:effectExtent l="0" t="0" r="0" b="0"/>
+            <wp:wrapSquare wrapText="bothSides"/>
+            <wp:docPr id="22" name="Picture 22"/>
+            <wp:cNvGraphicFramePr>
+              <a:graphicFrameLocks xmlns:a="http://schemas.openxmlformats.org/drawingml/2006/main" noChangeAspect="1"/>
+            </wp:cNvGraphicFramePr>
+            <a:graphic xmlns:a="http://schemas.openxmlformats.org/drawingml/2006/main">
+              <a:graphicData uri="http://schemas.openxmlformats.org/drawingml/2006/picture">
+                <pic:pic xmlns:pic="http://schemas.openxmlformats.org/drawingml/2006/picture">
+                  <pic:nvPicPr>
+                    <pic:cNvPr id="1" name=""/>
+                    <pic:cNvPicPr/>
+                  </pic:nvPicPr>
+                  <pic:blipFill>
+                    <a:blip r:embed="rId30" cstate="print">
+                      <a:extLst>
+                        <a:ext uri="{28A0092B-C50C-407E-A947-70E740481C1C}">
+                          <a14:useLocalDpi xmlns:a14="http://schemas.microsoft.com/office/drawing/2010/main" val="0"/>
+                        </a:ext>
+                      </a:extLst>
+                    </a:blip>
+                    <a:stretch>
+                      <a:fillRect/>
+                    </a:stretch>
+                  </pic:blipFill>
+                  <pic:spPr>
+                    <a:xfrm>
+                      <a:off x="0" y="0"/>
+                      <a:ext cx="3585600" cy="1720800"/>
+                    </a:xfrm>
+                    <a:prstGeom prst="rect">
+                      <a:avLst/>
+                    </a:prstGeom>
+                  </pic:spPr>
+                </pic:pic>
+              </a:graphicData>
+            </a:graphic>
+            <wp14:sizeRelH relativeFrom="margin">
+              <wp14:pctWidth>0</wp14:pctWidth>
+            </wp14:sizeRelH>
+            <wp14:sizeRelV relativeFrom="margin">
+              <wp14:pctHeight>0</wp14:pctHeight>
+            </wp14:sizeRelV>
+          </wp:anchor>
+        </w:drawing>
+      </w:r>
+      <w:r>
+        <w:t xml:space="preserve">Chem4Word allows you to export chemical structures as both CML files and MDL mol files.  </w:t>
+      </w:r>
+    </w:p>
+    <w:p>
+      <w:r>
+        <w:t>To export a structure, simply select the chemistry object in the document and click the Export button in the ribbon.</w:t>
+      </w:r>
+    </w:p>
+    <w:p>
+      <w:r>
+        <w:t>Choose a folder and t</w:t>
+      </w:r>
+      <w:r>
+        <w:t>ype a file name, select the appropriate file type, and click the Save button.</w:t>
+      </w:r>
+    </w:p>
+    <w:p>
+      <w:r>
+        <w:rPr>
+          <w:noProof/>
+        </w:rPr>
+        <w:drawing>
+          <wp:anchor distT="0" distB="0" distL="114300" distR="114300" simplePos="0" relativeHeight="251672576" behindDoc="0" locked="0" layoutInCell="1" allowOverlap="1" wp14:anchorId="5D444015" wp14:editId="1DD10A68">
+            <wp:simplePos x="914400" y="6475751"/>
+            <wp:positionH relativeFrom="column">
+              <wp:align>left</wp:align>
+            </wp:positionH>
+            <wp:positionV relativeFrom="paragraph">
+              <wp:posOffset>0</wp:posOffset>
+            </wp:positionV>
+            <wp:extent cx="2210400" cy="1677600"/>
+            <wp:effectExtent l="0" t="0" r="0" b="0"/>
+            <wp:wrapSquare wrapText="bothSides"/>
+            <wp:docPr id="23" name="Picture 23"/>
+            <wp:cNvGraphicFramePr>
+              <a:graphicFrameLocks xmlns:a="http://schemas.openxmlformats.org/drawingml/2006/main" noChangeAspect="1"/>
+            </wp:cNvGraphicFramePr>
+            <a:graphic xmlns:a="http://schemas.openxmlformats.org/drawingml/2006/main">
+              <a:graphicData uri="http://schemas.openxmlformats.org/drawingml/2006/picture">
+                <pic:pic xmlns:pic="http://schemas.openxmlformats.org/drawingml/2006/picture">
+                  <pic:nvPicPr>
+                    <pic:cNvPr id="1" name=""/>
+                    <pic:cNvPicPr/>
+                  </pic:nvPicPr>
+                  <pic:blipFill>
+                    <a:blip r:embed="rId31">
+                      <a:extLst>
+                        <a:ext uri="{28A0092B-C50C-407E-A947-70E740481C1C}">
+                          <a14:useLocalDpi xmlns:a14="http://schemas.microsoft.com/office/drawing/2010/main" val="0"/>
+                        </a:ext>
+                      </a:extLst>
+                    </a:blip>
+                    <a:stretch>
+                      <a:fillRect/>
+                    </a:stretch>
+                  </pic:blipFill>
+                  <pic:spPr>
+                    <a:xfrm>
+                      <a:off x="0" y="0"/>
+                      <a:ext cx="2210400" cy="1677600"/>
+                    </a:xfrm>
+                    <a:prstGeom prst="rect">
+                      <a:avLst/>
+                    </a:prstGeom>
+                  </pic:spPr>
+                </pic:pic>
+              </a:graphicData>
+            </a:graphic>
+            <wp14:sizeRelH relativeFrom="margin">
+              <wp14:pctWidth>0</wp14:pctWidth>
+            </wp14:sizeRelH>
+            <wp14:sizeRelV relativeFrom="margin">
+              <wp14:pctHeight>0</wp14:pctHeight>
+            </wp14:sizeRelV>
+          </wp:anchor>
+        </w:drawing>
+      </w:r>
+      <w:r>
+        <w:t xml:space="preserve">The figure </w:t>
+      </w:r>
+      <w:r>
+        <w:t>to the left</w:t>
+      </w:r>
+      <w:r>
+        <w:t xml:space="preserve"> shows example content of cml and mol files for caffeine exported from a Chem4Word document</w:t>
+      </w:r>
+      <w:r>
+        <w:t>.</w:t>
+      </w:r>
+    </w:p>
+    <w:p>
+      <w:r>
+        <w:t>Both file formats are based on recognised standards, and should be suitable for import into other chemical-aware applications.</w:t>
+      </w:r>
+    </w:p>
+    <w:p>
+      <w:r>
+        <w:t xml:space="preserve">For more information on the cml format, see </w:t>
+      </w:r>
+      <w:hyperlink r:id="rId32" w:history="1">
+        <w:r>
+          <w:rPr>
+            <w:rStyle w:val="Hyperlink"/>
+          </w:rPr>
+          <w:t>http://www.xml-cml.org/</w:t>
+        </w:r>
+      </w:hyperlink>
+      <w:r>
+        <w:t xml:space="preserve">.  </w:t>
+      </w:r>
+      <w:r>
+        <w:t>Accelrys have a document that describes a number of chemical file formats, including the mol file format used by Chem4Word.  A copy of this document can be obtained from the Accelrys website:</w:t>
+      </w:r>
+      <w:r>
+        <w:t xml:space="preserve"> </w:t>
+      </w:r>
+      <w:hyperlink r:id="rId33" w:history="1">
+        <w:r>
+          <w:rPr>
+            <w:rStyle w:val="Hyperlink"/>
+          </w:rPr>
+          <w:t>http://download.accelrys.com/freeware/ctfile-formats/ctfile-formats.zip</w:t>
+        </w:r>
+      </w:hyperlink>
+      <w:r>
+        <w:t>.</w:t>
+      </w:r>
     </w:p>
     <w:sectPr>
       <w:endnotePr>
@@ -2541,6 +4045,22 @@
     <w:p>
       <w:pPr>
         <w:pStyle w:val="EndnoteText"/>
+      </w:pPr>
+      <w:r>
+        <w:rPr>
+          <w:rStyle w:val="EndnoteReference"/>
+        </w:rPr>
+        <w:endnoteRef/>
+      </w:r>
+      <w:r>
+        <w:t xml:space="preserve"> Only available in Word 2010 or later versions.  Earlier versions display structures as PNG graphics.</w:t>
+      </w:r>
+    </w:p>
+  </w:endnote>
+  <w:endnote w:id="2">
+    <w:p>
+      <w:pPr>
+        <w:pStyle w:val="EndnoteText"/>
         <w:rPr>
           <w:b/>
         </w:rPr>
@@ -2556,6 +4076,8 @@
       </w:r>
       <w:r>
         <w:tab/>
+      </w:r>
+      <w:r>
         <w:t xml:space="preserve">Details about the PubChem search tool is available at </w:t>
       </w:r>
       <w:hyperlink r:id="rId1" w:history="1">
@@ -2571,7 +4093,7 @@
       </w:r>
     </w:p>
   </w:endnote>
-  <w:endnote w:id="2">
+  <w:endnote w:id="3">
     <w:p>
       <w:pPr>
         <w:pStyle w:val="EndnoteText"/>
@@ -2587,6 +4109,8 @@
       </w:r>
       <w:r>
         <w:tab/>
+      </w:r>
+      <w:r>
         <w:t xml:space="preserve">Further information about ChEBI searching is can be found here </w:t>
       </w:r>
       <w:hyperlink r:id="rId2" w:history="1">
@@ -2602,7 +4126,7 @@
       </w:r>
     </w:p>
   </w:endnote>
-  <w:endnote w:id="3">
+  <w:endnote w:id="4">
     <w:p>
       <w:pPr>
         <w:pStyle w:val="EndnoteText"/>
@@ -2626,7 +4150,7 @@
       </w:hyperlink>
     </w:p>
   </w:endnote>
-  <w:endnote w:id="4">
+  <w:endnote w:id="5">
     <w:p>
       <w:pPr>
         <w:pStyle w:val="EndnoteText"/>
@@ -2653,7 +4177,7 @@
       </w:r>
     </w:p>
   </w:endnote>
-  <w:endnote w:id="5">
+  <w:endnote w:id="6">
     <w:p>
       <w:pPr>
         <w:pStyle w:val="EndnoteText"/>
@@ -2732,6 +4256,271 @@
     </w:p>
   </w:footnote>
 </w:footnotes>
+</file>
+
+<file path=word/numbering.xml><?xml version="1.0" encoding="utf-8"?>
+<w:numbering xmlns:wpc="http://schemas.microsoft.com/office/word/2010/wordprocessingCanvas" xmlns:cx="http://schemas.microsoft.com/office/drawing/2014/chartex" xmlns:cx1="http://schemas.microsoft.com/office/drawing/2015/9/8/chartex" xmlns:cx2="http://schemas.microsoft.com/office/drawing/2015/10/21/chartex" xmlns:cx3="http://schemas.microsoft.com/office/drawing/2016/5/9/chartex" xmlns:cx4="http://schemas.microsoft.com/office/drawing/2016/5/10/chartex" xmlns:cx5="http://schemas.microsoft.com/office/drawing/2016/5/11/chartex" xmlns:cx6="http://schemas.microsoft.com/office/drawing/2016/5/12/chartex" xmlns:cx7="http://schemas.microsoft.com/office/drawing/2016/5/13/chartex" xmlns:cx8="http://schemas.microsoft.com/office/drawing/2016/5/14/chartex" xmlns:mc="http://schemas.openxmlformats.org/markup-compatibility/2006" xmlns:aink="http://schemas.microsoft.com/office/drawing/2016/ink" xmlns:am3d="http://schemas.microsoft.com/office/drawing/2017/model3d" xmlns:o="urn:schemas-microsoft-com:office:office" xmlns:r="http://schemas.openxmlformats.org/officeDocument/2006/relationships" xmlns:m="http://schemas.openxmlformats.org/officeDocument/2006/math" xmlns:v="urn:schemas-microsoft-com:vml" xmlns:wp14="http://schemas.microsoft.com/office/word/2010/wordprocessingDrawing" xmlns:wp="http://schemas.openxmlformats.org/drawingml/2006/wordprocessingDrawing" xmlns:w10="urn:schemas-microsoft-com:office:word" xmlns:w="http://schemas.openxmlformats.org/wordprocessingml/2006/main" xmlns:w14="http://schemas.microsoft.com/office/word/2010/wordml" xmlns:w15="http://schemas.microsoft.com/office/word/2012/wordml" xmlns:w16cid="http://schemas.microsoft.com/office/word/2016/wordml/cid" xmlns:w16se="http://schemas.microsoft.com/office/word/2015/wordml/symex" xmlns:wpg="http://schemas.microsoft.com/office/word/2010/wordprocessingGroup" xmlns:wpi="http://schemas.microsoft.com/office/word/2010/wordprocessingInk" xmlns:wne="http://schemas.microsoft.com/office/word/2006/wordml" xmlns:wps="http://schemas.microsoft.com/office/word/2010/wordprocessingShape" mc:Ignorable="w14 w15 w16se w16cid wp14">
+  <w:abstractNum w:abstractNumId="0" w15:restartNumberingAfterBreak="0">
+    <w:nsid w:val="545A5134"/>
+    <w:multiLevelType w:val="hybridMultilevel"/>
+    <w:tmpl w:val="28A45F0E"/>
+    <w:lvl w:ilvl="0" w:tplc="880CB85C">
+      <w:start w:val="1"/>
+      <w:numFmt w:val="bullet"/>
+      <w:pStyle w:val="BulletList"/>
+      <w:lvlText w:val=""/>
+      <w:lvlJc w:val="left"/>
+      <w:pPr>
+        <w:tabs>
+          <w:tab w:val="num" w:pos="720"/>
+        </w:tabs>
+        <w:ind w:left="720" w:hanging="360"/>
+      </w:pPr>
+      <w:rPr>
+        <w:rFonts w:ascii="Symbol" w:hAnsi="Symbol" w:hint="default"/>
+      </w:rPr>
+    </w:lvl>
+    <w:lvl w:ilvl="1" w:tplc="04090019">
+      <w:start w:val="1"/>
+      <w:numFmt w:val="bullet"/>
+      <w:lvlText w:val="o"/>
+      <w:lvlJc w:val="left"/>
+      <w:pPr>
+        <w:tabs>
+          <w:tab w:val="num" w:pos="1440"/>
+        </w:tabs>
+        <w:ind w:left="1440" w:hanging="360"/>
+      </w:pPr>
+      <w:rPr>
+        <w:rFonts w:ascii="Courier New" w:hAnsi="Courier New" w:cs="Courier New" w:hint="default"/>
+      </w:rPr>
+    </w:lvl>
+    <w:lvl w:ilvl="2" w:tplc="0409001B" w:tentative="1">
+      <w:start w:val="1"/>
+      <w:numFmt w:val="bullet"/>
+      <w:lvlText w:val=""/>
+      <w:lvlJc w:val="left"/>
+      <w:pPr>
+        <w:tabs>
+          <w:tab w:val="num" w:pos="2160"/>
+        </w:tabs>
+        <w:ind w:left="2160" w:hanging="360"/>
+      </w:pPr>
+      <w:rPr>
+        <w:rFonts w:ascii="Wingdings" w:hAnsi="Wingdings" w:hint="default"/>
+      </w:rPr>
+    </w:lvl>
+    <w:lvl w:ilvl="3" w:tplc="0409000F" w:tentative="1">
+      <w:start w:val="1"/>
+      <w:numFmt w:val="bullet"/>
+      <w:lvlText w:val=""/>
+      <w:lvlJc w:val="left"/>
+      <w:pPr>
+        <w:tabs>
+          <w:tab w:val="num" w:pos="2880"/>
+        </w:tabs>
+        <w:ind w:left="2880" w:hanging="360"/>
+      </w:pPr>
+      <w:rPr>
+        <w:rFonts w:ascii="Symbol" w:hAnsi="Symbol" w:hint="default"/>
+      </w:rPr>
+    </w:lvl>
+    <w:lvl w:ilvl="4" w:tplc="04090019" w:tentative="1">
+      <w:start w:val="1"/>
+      <w:numFmt w:val="bullet"/>
+      <w:lvlText w:val="o"/>
+      <w:lvlJc w:val="left"/>
+      <w:pPr>
+        <w:tabs>
+          <w:tab w:val="num" w:pos="3600"/>
+        </w:tabs>
+        <w:ind w:left="3600" w:hanging="360"/>
+      </w:pPr>
+      <w:rPr>
+        <w:rFonts w:ascii="Courier New" w:hAnsi="Courier New" w:cs="Courier New" w:hint="default"/>
+      </w:rPr>
+    </w:lvl>
+    <w:lvl w:ilvl="5" w:tplc="0409001B" w:tentative="1">
+      <w:start w:val="1"/>
+      <w:numFmt w:val="bullet"/>
+      <w:lvlText w:val=""/>
+      <w:lvlJc w:val="left"/>
+      <w:pPr>
+        <w:tabs>
+          <w:tab w:val="num" w:pos="4320"/>
+        </w:tabs>
+        <w:ind w:left="4320" w:hanging="360"/>
+      </w:pPr>
+      <w:rPr>
+        <w:rFonts w:ascii="Wingdings" w:hAnsi="Wingdings" w:hint="default"/>
+      </w:rPr>
+    </w:lvl>
+    <w:lvl w:ilvl="6" w:tplc="0409000F" w:tentative="1">
+      <w:start w:val="1"/>
+      <w:numFmt w:val="bullet"/>
+      <w:lvlText w:val=""/>
+      <w:lvlJc w:val="left"/>
+      <w:pPr>
+        <w:tabs>
+          <w:tab w:val="num" w:pos="5040"/>
+        </w:tabs>
+        <w:ind w:left="5040" w:hanging="360"/>
+      </w:pPr>
+      <w:rPr>
+        <w:rFonts w:ascii="Symbol" w:hAnsi="Symbol" w:hint="default"/>
+      </w:rPr>
+    </w:lvl>
+    <w:lvl w:ilvl="7" w:tplc="04090019" w:tentative="1">
+      <w:start w:val="1"/>
+      <w:numFmt w:val="bullet"/>
+      <w:lvlText w:val="o"/>
+      <w:lvlJc w:val="left"/>
+      <w:pPr>
+        <w:tabs>
+          <w:tab w:val="num" w:pos="5760"/>
+        </w:tabs>
+        <w:ind w:left="5760" w:hanging="360"/>
+      </w:pPr>
+      <w:rPr>
+        <w:rFonts w:ascii="Courier New" w:hAnsi="Courier New" w:cs="Courier New" w:hint="default"/>
+      </w:rPr>
+    </w:lvl>
+    <w:lvl w:ilvl="8" w:tplc="0409001B" w:tentative="1">
+      <w:start w:val="1"/>
+      <w:numFmt w:val="bullet"/>
+      <w:lvlText w:val=""/>
+      <w:lvlJc w:val="left"/>
+      <w:pPr>
+        <w:tabs>
+          <w:tab w:val="num" w:pos="6480"/>
+        </w:tabs>
+        <w:ind w:left="6480" w:hanging="360"/>
+      </w:pPr>
+      <w:rPr>
+        <w:rFonts w:ascii="Wingdings" w:hAnsi="Wingdings" w:hint="default"/>
+      </w:rPr>
+    </w:lvl>
+  </w:abstractNum>
+  <w:abstractNum w:abstractNumId="1" w15:restartNumberingAfterBreak="0">
+    <w:nsid w:val="725B4CA6"/>
+    <w:multiLevelType w:val="hybridMultilevel"/>
+    <w:tmpl w:val="07FA5E68"/>
+    <w:lvl w:ilvl="0" w:tplc="08090001">
+      <w:start w:val="1"/>
+      <w:numFmt w:val="bullet"/>
+      <w:lvlText w:val=""/>
+      <w:lvlJc w:val="left"/>
+      <w:pPr>
+        <w:ind w:left="720" w:hanging="360"/>
+      </w:pPr>
+      <w:rPr>
+        <w:rFonts w:ascii="Symbol" w:hAnsi="Symbol" w:hint="default"/>
+      </w:rPr>
+    </w:lvl>
+    <w:lvl w:ilvl="1" w:tplc="08090003">
+      <w:start w:val="1"/>
+      <w:numFmt w:val="bullet"/>
+      <w:lvlText w:val="o"/>
+      <w:lvlJc w:val="left"/>
+      <w:pPr>
+        <w:ind w:left="1440" w:hanging="360"/>
+      </w:pPr>
+      <w:rPr>
+        <w:rFonts w:ascii="Courier New" w:hAnsi="Courier New" w:cs="Courier New" w:hint="default"/>
+      </w:rPr>
+    </w:lvl>
+    <w:lvl w:ilvl="2" w:tplc="08090005" w:tentative="1">
+      <w:start w:val="1"/>
+      <w:numFmt w:val="bullet"/>
+      <w:lvlText w:val=""/>
+      <w:lvlJc w:val="left"/>
+      <w:pPr>
+        <w:ind w:left="2160" w:hanging="360"/>
+      </w:pPr>
+      <w:rPr>
+        <w:rFonts w:ascii="Wingdings" w:hAnsi="Wingdings" w:hint="default"/>
+      </w:rPr>
+    </w:lvl>
+    <w:lvl w:ilvl="3" w:tplc="08090001" w:tentative="1">
+      <w:start w:val="1"/>
+      <w:numFmt w:val="bullet"/>
+      <w:lvlText w:val=""/>
+      <w:lvlJc w:val="left"/>
+      <w:pPr>
+        <w:ind w:left="2880" w:hanging="360"/>
+      </w:pPr>
+      <w:rPr>
+        <w:rFonts w:ascii="Symbol" w:hAnsi="Symbol" w:hint="default"/>
+      </w:rPr>
+    </w:lvl>
+    <w:lvl w:ilvl="4" w:tplc="08090003" w:tentative="1">
+      <w:start w:val="1"/>
+      <w:numFmt w:val="bullet"/>
+      <w:lvlText w:val="o"/>
+      <w:lvlJc w:val="left"/>
+      <w:pPr>
+        <w:ind w:left="3600" w:hanging="360"/>
+      </w:pPr>
+      <w:rPr>
+        <w:rFonts w:ascii="Courier New" w:hAnsi="Courier New" w:cs="Courier New" w:hint="default"/>
+      </w:rPr>
+    </w:lvl>
+    <w:lvl w:ilvl="5" w:tplc="08090005" w:tentative="1">
+      <w:start w:val="1"/>
+      <w:numFmt w:val="bullet"/>
+      <w:lvlText w:val=""/>
+      <w:lvlJc w:val="left"/>
+      <w:pPr>
+        <w:ind w:left="4320" w:hanging="360"/>
+      </w:pPr>
+      <w:rPr>
+        <w:rFonts w:ascii="Wingdings" w:hAnsi="Wingdings" w:hint="default"/>
+      </w:rPr>
+    </w:lvl>
+    <w:lvl w:ilvl="6" w:tplc="08090001" w:tentative="1">
+      <w:start w:val="1"/>
+      <w:numFmt w:val="bullet"/>
+      <w:lvlText w:val=""/>
+      <w:lvlJc w:val="left"/>
+      <w:pPr>
+        <w:ind w:left="5040" w:hanging="360"/>
+      </w:pPr>
+      <w:rPr>
+        <w:rFonts w:ascii="Symbol" w:hAnsi="Symbol" w:hint="default"/>
+      </w:rPr>
+    </w:lvl>
+    <w:lvl w:ilvl="7" w:tplc="08090003" w:tentative="1">
+      <w:start w:val="1"/>
+      <w:numFmt w:val="bullet"/>
+      <w:lvlText w:val="o"/>
+      <w:lvlJc w:val="left"/>
+      <w:pPr>
+        <w:ind w:left="5760" w:hanging="360"/>
+      </w:pPr>
+      <w:rPr>
+        <w:rFonts w:ascii="Courier New" w:hAnsi="Courier New" w:cs="Courier New" w:hint="default"/>
+      </w:rPr>
+    </w:lvl>
+    <w:lvl w:ilvl="8" w:tplc="08090005" w:tentative="1">
+      <w:start w:val="1"/>
+      <w:numFmt w:val="bullet"/>
+      <w:lvlText w:val=""/>
+      <w:lvlJc w:val="left"/>
+      <w:pPr>
+        <w:ind w:left="6480" w:hanging="360"/>
+      </w:pPr>
+      <w:rPr>
+        <w:rFonts w:ascii="Wingdings" w:hAnsi="Wingdings" w:hint="default"/>
+      </w:rPr>
+    </w:lvl>
+  </w:abstractNum>
+  <w:num w:numId="1">
+    <w:abstractNumId w:val="0"/>
+  </w:num>
+  <w:num w:numId="2">
+    <w:abstractNumId w:val="1"/>
+  </w:num>
+</w:numbering>
 </file>
 
 <file path=word/styles.xml><?xml version="1.0" encoding="utf-8"?>
@@ -2747,7 +4536,7 @@
     </w:rPrDefault>
     <w:pPrDefault>
       <w:pPr>
-        <w:spacing w:after="200" w:line="276" w:lineRule="auto"/>
+        <w:spacing w:after="160" w:line="259" w:lineRule="auto"/>
       </w:pPr>
     </w:pPrDefault>
   </w:docDefaults>
@@ -2818,8 +4607,8 @@
     <w:lsdException w:name="Closing" w:semiHidden="1" w:unhideWhenUsed="1"/>
     <w:lsdException w:name="Signature" w:semiHidden="1" w:unhideWhenUsed="1"/>
     <w:lsdException w:name="Default Paragraph Font" w:semiHidden="1" w:uiPriority="1" w:unhideWhenUsed="1"/>
-    <w:lsdException w:name="Body Text" w:semiHidden="1" w:unhideWhenUsed="1"/>
-    <w:lsdException w:name="Body Text Indent" w:semiHidden="1" w:unhideWhenUsed="1"/>
+    <w:lsdException w:name="Body Text" w:semiHidden="1" w:uiPriority="0" w:unhideWhenUsed="1"/>
+    <w:lsdException w:name="Body Text Indent" w:semiHidden="1" w:uiPriority="0" w:unhideWhenUsed="1"/>
     <w:lsdException w:name="List Continue" w:semiHidden="1" w:unhideWhenUsed="1"/>
     <w:lsdException w:name="List Continue 2" w:semiHidden="1" w:unhideWhenUsed="1"/>
     <w:lsdException w:name="List Continue 3" w:semiHidden="1" w:unhideWhenUsed="1"/>
@@ -2906,7 +4695,7 @@
     <w:lsdException w:name="Table Web 2" w:semiHidden="1" w:unhideWhenUsed="1"/>
     <w:lsdException w:name="Table Web 3" w:semiHidden="1" w:unhideWhenUsed="1"/>
     <w:lsdException w:name="Balloon Text" w:semiHidden="1" w:unhideWhenUsed="1"/>
-    <w:lsdException w:name="Table Grid" w:semiHidden="1" w:uiPriority="39" w:unhideWhenUsed="1"/>
+    <w:lsdException w:name="Table Grid" w:uiPriority="39"/>
     <w:lsdException w:name="Table Theme" w:semiHidden="1" w:unhideWhenUsed="1"/>
     <w:lsdException w:name="Placeholder Text" w:semiHidden="1"/>
     <w:lsdException w:name="No Spacing" w:uiPriority="1" w:qFormat="1"/>
@@ -3131,7 +4920,10 @@
   <w:style w:type="paragraph" w:default="1" w:styleId="Normal">
     <w:name w:val="Normal"/>
     <w:qFormat/>
-    <w:rsid w:val="0012532D"/>
+    <w:rsid w:val="006D44D1"/>
+    <w:pPr>
+      <w:jc w:val="both"/>
+    </w:pPr>
   </w:style>
   <w:style w:type="paragraph" w:styleId="Heading1">
     <w:name w:val="heading 1"/>
@@ -3140,17 +4932,16 @@
     <w:link w:val="Heading1Char"/>
     <w:uiPriority w:val="9"/>
     <w:qFormat/>
-    <w:rsid w:val="00A62CD2"/>
+    <w:rsid w:val="006F49BD"/>
     <w:pPr>
       <w:keepNext/>
       <w:keepLines/>
-      <w:spacing w:before="240" w:after="0" w:line="259" w:lineRule="auto"/>
-      <w:jc w:val="both"/>
+      <w:spacing w:before="240" w:after="0"/>
       <w:outlineLvl w:val="0"/>
     </w:pPr>
     <w:rPr>
       <w:rFonts w:asciiTheme="majorHAnsi" w:eastAsiaTheme="majorEastAsia" w:hAnsiTheme="majorHAnsi" w:cstheme="majorBidi"/>
-      <w:color w:val="365F91" w:themeColor="accent1" w:themeShade="BF"/>
+      <w:color w:val="2F5496" w:themeColor="accent1" w:themeShade="BF"/>
       <w:sz w:val="32"/>
       <w:szCs w:val="32"/>
     </w:rPr>
@@ -3163,19 +4954,61 @@
     <w:uiPriority w:val="9"/>
     <w:unhideWhenUsed/>
     <w:qFormat/>
-    <w:rsid w:val="00A62CD2"/>
+    <w:rsid w:val="006F49BD"/>
     <w:pPr>
       <w:keepNext/>
       <w:keepLines/>
-      <w:spacing w:before="40" w:after="0" w:line="259" w:lineRule="auto"/>
-      <w:jc w:val="both"/>
+      <w:spacing w:before="40" w:after="0"/>
       <w:outlineLvl w:val="1"/>
     </w:pPr>
     <w:rPr>
       <w:rFonts w:asciiTheme="majorHAnsi" w:eastAsiaTheme="majorEastAsia" w:hAnsiTheme="majorHAnsi" w:cstheme="majorBidi"/>
-      <w:color w:val="365F91" w:themeColor="accent1" w:themeShade="BF"/>
+      <w:color w:val="2F5496" w:themeColor="accent1" w:themeShade="BF"/>
       <w:sz w:val="26"/>
       <w:szCs w:val="26"/>
+    </w:rPr>
+  </w:style>
+  <w:style w:type="paragraph" w:styleId="Heading3">
+    <w:name w:val="heading 3"/>
+    <w:basedOn w:val="Normal"/>
+    <w:next w:val="Normal"/>
+    <w:link w:val="Heading3Char"/>
+    <w:uiPriority w:val="9"/>
+    <w:unhideWhenUsed/>
+    <w:qFormat/>
+    <w:rsid w:val="00C20712"/>
+    <w:pPr>
+      <w:keepNext/>
+      <w:keepLines/>
+      <w:spacing w:before="40" w:after="0"/>
+      <w:outlineLvl w:val="2"/>
+    </w:pPr>
+    <w:rPr>
+      <w:rFonts w:asciiTheme="majorHAnsi" w:eastAsiaTheme="majorEastAsia" w:hAnsiTheme="majorHAnsi" w:cstheme="majorBidi"/>
+      <w:color w:val="1F3763" w:themeColor="accent1" w:themeShade="7F"/>
+      <w:sz w:val="24"/>
+      <w:szCs w:val="24"/>
+    </w:rPr>
+  </w:style>
+  <w:style w:type="paragraph" w:styleId="Heading5">
+    <w:name w:val="heading 5"/>
+    <w:basedOn w:val="Normal"/>
+    <w:next w:val="Normal"/>
+    <w:link w:val="Heading5Char"/>
+    <w:uiPriority w:val="9"/>
+    <w:semiHidden/>
+    <w:unhideWhenUsed/>
+    <w:qFormat/>
+    <w:rsid w:val="00267116"/>
+    <w:pPr>
+      <w:keepNext/>
+      <w:keepLines/>
+      <w:spacing w:before="40" w:after="0"/>
+      <w:outlineLvl w:val="4"/>
+    </w:pPr>
+    <w:rPr>
+      <w:rFonts w:asciiTheme="majorHAnsi" w:eastAsiaTheme="majorEastAsia" w:hAnsiTheme="majorHAnsi" w:cstheme="majorBidi"/>
+      <w:color w:val="2F5496" w:themeColor="accent1" w:themeShade="BF"/>
     </w:rPr>
   </w:style>
   <w:style w:type="character" w:default="1" w:styleId="DefaultParagraphFont">
@@ -3205,32 +5038,6 @@
     <w:semiHidden/>
     <w:unhideWhenUsed/>
   </w:style>
-  <w:style w:type="character" w:customStyle="1" w:styleId="Heading1Char">
-    <w:name w:val="Heading 1 Char"/>
-    <w:basedOn w:val="DefaultParagraphFont"/>
-    <w:link w:val="Heading1"/>
-    <w:uiPriority w:val="9"/>
-    <w:rsid w:val="00A62CD2"/>
-    <w:rPr>
-      <w:rFonts w:asciiTheme="majorHAnsi" w:eastAsiaTheme="majorEastAsia" w:hAnsiTheme="majorHAnsi" w:cstheme="majorBidi"/>
-      <w:color w:val="365F91" w:themeColor="accent1" w:themeShade="BF"/>
-      <w:sz w:val="32"/>
-      <w:szCs w:val="32"/>
-    </w:rPr>
-  </w:style>
-  <w:style w:type="character" w:customStyle="1" w:styleId="Heading2Char">
-    <w:name w:val="Heading 2 Char"/>
-    <w:basedOn w:val="DefaultParagraphFont"/>
-    <w:link w:val="Heading2"/>
-    <w:uiPriority w:val="9"/>
-    <w:rsid w:val="00A62CD2"/>
-    <w:rPr>
-      <w:rFonts w:asciiTheme="majorHAnsi" w:eastAsiaTheme="majorEastAsia" w:hAnsiTheme="majorHAnsi" w:cstheme="majorBidi"/>
-      <w:color w:val="365F91" w:themeColor="accent1" w:themeShade="BF"/>
-      <w:sz w:val="26"/>
-      <w:szCs w:val="26"/>
-    </w:rPr>
-  </w:style>
   <w:style w:type="paragraph" w:styleId="Title">
     <w:name w:val="Title"/>
     <w:basedOn w:val="Normal"/>
@@ -3238,11 +5045,10 @@
     <w:link w:val="TitleChar"/>
     <w:uiPriority w:val="10"/>
     <w:qFormat/>
-    <w:rsid w:val="00A62CD2"/>
+    <w:rsid w:val="006F49BD"/>
     <w:pPr>
       <w:spacing w:after="0" w:line="240" w:lineRule="auto"/>
       <w:contextualSpacing/>
-      <w:jc w:val="both"/>
     </w:pPr>
     <w:rPr>
       <w:rFonts w:asciiTheme="majorHAnsi" w:eastAsiaTheme="majorEastAsia" w:hAnsiTheme="majorHAnsi" w:cstheme="majorBidi"/>
@@ -3257,7 +5063,7 @@
     <w:basedOn w:val="DefaultParagraphFont"/>
     <w:link w:val="Title"/>
     <w:uiPriority w:val="10"/>
-    <w:rsid w:val="00A62CD2"/>
+    <w:rsid w:val="006F49BD"/>
     <w:rPr>
       <w:rFonts w:asciiTheme="majorHAnsi" w:eastAsiaTheme="majorEastAsia" w:hAnsiTheme="majorHAnsi" w:cstheme="majorBidi"/>
       <w:spacing w:val="-10"/>
@@ -3266,15 +5072,93 @@
       <w:szCs w:val="56"/>
     </w:rPr>
   </w:style>
+  <w:style w:type="character" w:customStyle="1" w:styleId="Heading1Char">
+    <w:name w:val="Heading 1 Char"/>
+    <w:basedOn w:val="DefaultParagraphFont"/>
+    <w:link w:val="Heading1"/>
+    <w:uiPriority w:val="9"/>
+    <w:rsid w:val="006F49BD"/>
+    <w:rPr>
+      <w:rFonts w:asciiTheme="majorHAnsi" w:eastAsiaTheme="majorEastAsia" w:hAnsiTheme="majorHAnsi" w:cstheme="majorBidi"/>
+      <w:color w:val="2F5496" w:themeColor="accent1" w:themeShade="BF"/>
+      <w:sz w:val="32"/>
+      <w:szCs w:val="32"/>
+    </w:rPr>
+  </w:style>
+  <w:style w:type="character" w:customStyle="1" w:styleId="Heading2Char">
+    <w:name w:val="Heading 2 Char"/>
+    <w:basedOn w:val="DefaultParagraphFont"/>
+    <w:link w:val="Heading2"/>
+    <w:uiPriority w:val="9"/>
+    <w:rsid w:val="006F49BD"/>
+    <w:rPr>
+      <w:rFonts w:asciiTheme="majorHAnsi" w:eastAsiaTheme="majorEastAsia" w:hAnsiTheme="majorHAnsi" w:cstheme="majorBidi"/>
+      <w:color w:val="2F5496" w:themeColor="accent1" w:themeShade="BF"/>
+      <w:sz w:val="26"/>
+      <w:szCs w:val="26"/>
+    </w:rPr>
+  </w:style>
+  <w:style w:type="paragraph" w:styleId="FootnoteText">
+    <w:name w:val="footnote text"/>
+    <w:basedOn w:val="Normal"/>
+    <w:link w:val="FootnoteTextChar"/>
+    <w:uiPriority w:val="99"/>
+    <w:semiHidden/>
+    <w:unhideWhenUsed/>
+    <w:rsid w:val="00BB0A3B"/>
+    <w:pPr>
+      <w:spacing w:after="0" w:line="240" w:lineRule="auto"/>
+      <w:ind w:left="113" w:hanging="113"/>
+    </w:pPr>
+    <w:rPr>
+      <w:sz w:val="20"/>
+      <w:szCs w:val="20"/>
+    </w:rPr>
+  </w:style>
+  <w:style w:type="character" w:customStyle="1" w:styleId="FootnoteTextChar">
+    <w:name w:val="Footnote Text Char"/>
+    <w:basedOn w:val="DefaultParagraphFont"/>
+    <w:link w:val="FootnoteText"/>
+    <w:uiPriority w:val="99"/>
+    <w:semiHidden/>
+    <w:rsid w:val="00BB0A3B"/>
+    <w:rPr>
+      <w:sz w:val="20"/>
+      <w:szCs w:val="20"/>
+    </w:rPr>
+  </w:style>
+  <w:style w:type="character" w:styleId="FootnoteReference">
+    <w:name w:val="footnote reference"/>
+    <w:basedOn w:val="DefaultParagraphFont"/>
+    <w:uiPriority w:val="99"/>
+    <w:semiHidden/>
+    <w:unhideWhenUsed/>
+    <w:rsid w:val="006F49BD"/>
+    <w:rPr>
+      <w:vertAlign w:val="superscript"/>
+    </w:rPr>
+  </w:style>
   <w:style w:type="character" w:styleId="Hyperlink">
     <w:name w:val="Hyperlink"/>
     <w:basedOn w:val="DefaultParagraphFont"/>
     <w:uiPriority w:val="99"/>
     <w:unhideWhenUsed/>
-    <w:rsid w:val="00A62CD2"/>
+    <w:rsid w:val="006F49BD"/>
     <w:rPr>
-      <w:color w:val="0000FF" w:themeColor="hyperlink"/>
+      <w:color w:val="0563C1" w:themeColor="hyperlink"/>
       <w:u w:val="single"/>
+    </w:rPr>
+  </w:style>
+  <w:style w:type="character" w:styleId="Mention">
+    <w:name w:val="Mention"/>
+    <w:basedOn w:val="DefaultParagraphFont"/>
+    <w:uiPriority w:val="99"/>
+    <w:semiHidden/>
+    <w:unhideWhenUsed/>
+    <w:rsid w:val="006F49BD"/>
+    <w:rPr>
+      <w:color w:val="2B579A"/>
+      <w:shd w:val="clear" w:color="auto" w:fill="E6E6E6"/>
     </w:rPr>
   </w:style>
   <w:style w:type="paragraph" w:styleId="TOCHeading">
@@ -3284,7 +5168,7 @@
     <w:uiPriority w:val="39"/>
     <w:unhideWhenUsed/>
     <w:qFormat/>
-    <w:rsid w:val="00A62CD2"/>
+    <w:rsid w:val="00683B83"/>
     <w:pPr>
       <w:outlineLvl w:val="9"/>
     </w:pPr>
@@ -3299,10 +5183,9 @@
     <w:autoRedefine/>
     <w:uiPriority w:val="39"/>
     <w:unhideWhenUsed/>
-    <w:rsid w:val="00A62CD2"/>
+    <w:rsid w:val="00683B83"/>
     <w:pPr>
-      <w:spacing w:after="100" w:line="259" w:lineRule="auto"/>
-      <w:jc w:val="both"/>
+      <w:spacing w:after="100"/>
     </w:pPr>
   </w:style>
   <w:style w:type="paragraph" w:styleId="TOC2">
@@ -3312,12 +5195,21 @@
     <w:autoRedefine/>
     <w:uiPriority w:val="39"/>
     <w:unhideWhenUsed/>
-    <w:rsid w:val="00A62CD2"/>
+    <w:rsid w:val="00683B83"/>
     <w:pPr>
-      <w:spacing w:after="100" w:line="259" w:lineRule="auto"/>
+      <w:spacing w:after="100"/>
       <w:ind w:left="220"/>
-      <w:jc w:val="both"/>
     </w:pPr>
+  </w:style>
+  <w:style w:type="character" w:styleId="PlaceholderText">
+    <w:name w:val="Placeholder Text"/>
+    <w:basedOn w:val="DefaultParagraphFont"/>
+    <w:uiPriority w:val="99"/>
+    <w:semiHidden/>
+    <w:rsid w:val="00B3134E"/>
+    <w:rPr>
+      <w:color w:val="808080"/>
+    </w:rPr>
   </w:style>
   <w:style w:type="paragraph" w:styleId="EndnoteText">
     <w:name w:val="endnote text"/>
@@ -3325,11 +5217,10 @@
     <w:link w:val="EndnoteTextChar"/>
     <w:uiPriority w:val="99"/>
     <w:unhideWhenUsed/>
-    <w:rsid w:val="00A62CD2"/>
+    <w:rsid w:val="008B3ECD"/>
     <w:pPr>
       <w:spacing w:after="0" w:line="240" w:lineRule="auto"/>
       <w:ind w:left="113" w:hanging="113"/>
-      <w:jc w:val="both"/>
     </w:pPr>
     <w:rPr>
       <w:sz w:val="20"/>
@@ -3341,7 +5232,7 @@
     <w:basedOn w:val="DefaultParagraphFont"/>
     <w:link w:val="EndnoteText"/>
     <w:uiPriority w:val="99"/>
-    <w:rsid w:val="00A62CD2"/>
+    <w:rsid w:val="008B3ECD"/>
     <w:rPr>
       <w:sz w:val="20"/>
       <w:szCs w:val="20"/>
@@ -3353,7 +5244,7 @@
     <w:uiPriority w:val="99"/>
     <w:semiHidden/>
     <w:unhideWhenUsed/>
-    <w:rsid w:val="00A62CD2"/>
+    <w:rsid w:val="004762E1"/>
     <w:rPr>
       <w:vertAlign w:val="superscript"/>
     </w:rPr>
@@ -3362,7 +5253,7 @@
     <w:name w:val="Table Grid"/>
     <w:basedOn w:val="TableNormal"/>
     <w:uiPriority w:val="39"/>
-    <w:rsid w:val="00A62CD2"/>
+    <w:rsid w:val="004762E1"/>
     <w:pPr>
       <w:spacing w:after="0" w:line="240" w:lineRule="auto"/>
     </w:pPr>
@@ -3376,6 +5267,338 @@
         <w:insideV w:val="single" w:sz="4" w:space="0" w:color="auto"/>
       </w:tblBorders>
     </w:tblPr>
+  </w:style>
+  <w:style w:type="paragraph" w:styleId="Header">
+    <w:name w:val="header"/>
+    <w:basedOn w:val="Normal"/>
+    <w:link w:val="HeaderChar"/>
+    <w:uiPriority w:val="99"/>
+    <w:unhideWhenUsed/>
+    <w:rsid w:val="009D4B12"/>
+    <w:pPr>
+      <w:tabs>
+        <w:tab w:val="center" w:pos="4513"/>
+        <w:tab w:val="right" w:pos="9026"/>
+      </w:tabs>
+      <w:spacing w:after="0" w:line="240" w:lineRule="auto"/>
+    </w:pPr>
+  </w:style>
+  <w:style w:type="character" w:customStyle="1" w:styleId="HeaderChar">
+    <w:name w:val="Header Char"/>
+    <w:basedOn w:val="DefaultParagraphFont"/>
+    <w:link w:val="Header"/>
+    <w:uiPriority w:val="99"/>
+    <w:rsid w:val="009D4B12"/>
+  </w:style>
+  <w:style w:type="paragraph" w:styleId="Footer">
+    <w:name w:val="footer"/>
+    <w:basedOn w:val="Normal"/>
+    <w:link w:val="FooterChar"/>
+    <w:uiPriority w:val="99"/>
+    <w:unhideWhenUsed/>
+    <w:rsid w:val="009D4B12"/>
+    <w:pPr>
+      <w:tabs>
+        <w:tab w:val="center" w:pos="4513"/>
+        <w:tab w:val="right" w:pos="9026"/>
+      </w:tabs>
+      <w:spacing w:after="0" w:line="240" w:lineRule="auto"/>
+    </w:pPr>
+  </w:style>
+  <w:style w:type="character" w:customStyle="1" w:styleId="FooterChar">
+    <w:name w:val="Footer Char"/>
+    <w:basedOn w:val="DefaultParagraphFont"/>
+    <w:link w:val="Footer"/>
+    <w:uiPriority w:val="99"/>
+    <w:rsid w:val="009D4B12"/>
+  </w:style>
+  <w:style w:type="character" w:customStyle="1" w:styleId="Heading3Char">
+    <w:name w:val="Heading 3 Char"/>
+    <w:basedOn w:val="DefaultParagraphFont"/>
+    <w:link w:val="Heading3"/>
+    <w:uiPriority w:val="9"/>
+    <w:rsid w:val="00C20712"/>
+    <w:rPr>
+      <w:rFonts w:asciiTheme="majorHAnsi" w:eastAsiaTheme="majorEastAsia" w:hAnsiTheme="majorHAnsi" w:cstheme="majorBidi"/>
+      <w:color w:val="1F3763" w:themeColor="accent1" w:themeShade="7F"/>
+      <w:sz w:val="24"/>
+      <w:szCs w:val="24"/>
+    </w:rPr>
+  </w:style>
+  <w:style w:type="paragraph" w:styleId="Index1">
+    <w:name w:val="index 1"/>
+    <w:basedOn w:val="Normal"/>
+    <w:next w:val="Normal"/>
+    <w:autoRedefine/>
+    <w:uiPriority w:val="99"/>
+    <w:semiHidden/>
+    <w:unhideWhenUsed/>
+    <w:rsid w:val="003B05C5"/>
+    <w:pPr>
+      <w:spacing w:after="0" w:line="240" w:lineRule="auto"/>
+      <w:ind w:left="220" w:hanging="220"/>
+    </w:pPr>
+  </w:style>
+  <w:style w:type="paragraph" w:styleId="BodyText">
+    <w:name w:val="Body Text"/>
+    <w:basedOn w:val="Normal"/>
+    <w:link w:val="BodyTextChar"/>
+    <w:rsid w:val="005848C5"/>
+    <w:pPr>
+      <w:tabs>
+        <w:tab w:val="left" w:pos="360"/>
+        <w:tab w:val="left" w:pos="720"/>
+      </w:tabs>
+      <w:spacing w:line="240" w:lineRule="auto"/>
+      <w:jc w:val="left"/>
+    </w:pPr>
+    <w:rPr>
+      <w:rFonts w:eastAsia="MS Mincho" w:cs="Arial"/>
+      <w:szCs w:val="20"/>
+      <w:lang w:val="en-US"/>
+    </w:rPr>
+  </w:style>
+  <w:style w:type="character" w:customStyle="1" w:styleId="BodyTextChar">
+    <w:name w:val="Body Text Char"/>
+    <w:basedOn w:val="DefaultParagraphFont"/>
+    <w:link w:val="BodyText"/>
+    <w:rsid w:val="005848C5"/>
+    <w:rPr>
+      <w:rFonts w:eastAsia="MS Mincho" w:cs="Arial"/>
+      <w:szCs w:val="20"/>
+      <w:lang w:val="en-US"/>
+    </w:rPr>
+  </w:style>
+  <w:style w:type="paragraph" w:customStyle="1" w:styleId="BodyTextLink">
+    <w:name w:val="Body Text Link"/>
+    <w:basedOn w:val="BodyText"/>
+    <w:next w:val="BulletList"/>
+    <w:rsid w:val="005848C5"/>
+    <w:pPr>
+      <w:keepNext/>
+      <w:keepLines/>
+      <w:spacing w:after="80"/>
+    </w:pPr>
+  </w:style>
+  <w:style w:type="paragraph" w:customStyle="1" w:styleId="BulletList">
+    <w:name w:val="Bullet List"/>
+    <w:basedOn w:val="Normal"/>
+    <w:rsid w:val="005848C5"/>
+    <w:pPr>
+      <w:numPr>
+        <w:numId w:val="1"/>
+      </w:numPr>
+      <w:tabs>
+        <w:tab w:val="left" w:pos="360"/>
+      </w:tabs>
+      <w:spacing w:after="80" w:line="240" w:lineRule="auto"/>
+      <w:jc w:val="left"/>
+    </w:pPr>
+    <w:rPr>
+      <w:rFonts w:eastAsia="MS Mincho" w:cs="Arial"/>
+      <w:szCs w:val="20"/>
+      <w:lang w:val="en-US"/>
+    </w:rPr>
+  </w:style>
+  <w:style w:type="paragraph" w:styleId="BodyTextIndent">
+    <w:name w:val="Body Text Indent"/>
+    <w:basedOn w:val="Normal"/>
+    <w:link w:val="BodyTextIndentChar"/>
+    <w:rsid w:val="005848C5"/>
+    <w:pPr>
+      <w:spacing w:after="80" w:line="240" w:lineRule="auto"/>
+      <w:ind w:left="360"/>
+      <w:jc w:val="left"/>
+    </w:pPr>
+    <w:rPr>
+      <w:rFonts w:eastAsia="MS Mincho" w:cs="Arial"/>
+      <w:szCs w:val="20"/>
+      <w:lang w:val="en-US"/>
+    </w:rPr>
+  </w:style>
+  <w:style w:type="character" w:customStyle="1" w:styleId="BodyTextIndentChar">
+    <w:name w:val="Body Text Indent Char"/>
+    <w:basedOn w:val="DefaultParagraphFont"/>
+    <w:link w:val="BodyTextIndent"/>
+    <w:rsid w:val="005848C5"/>
+    <w:rPr>
+      <w:rFonts w:eastAsia="MS Mincho" w:cs="Arial"/>
+      <w:szCs w:val="20"/>
+      <w:lang w:val="en-US"/>
+    </w:rPr>
+  </w:style>
+  <w:style w:type="paragraph" w:customStyle="1" w:styleId="Le">
+    <w:name w:val="Le"/>
+    <w:aliases w:val="listend (LE)"/>
+    <w:next w:val="BodyText"/>
+    <w:uiPriority w:val="99"/>
+    <w:rsid w:val="005848C5"/>
+    <w:pPr>
+      <w:spacing w:after="0" w:line="80" w:lineRule="exact"/>
+    </w:pPr>
+    <w:rPr>
+      <w:rFonts w:ascii="Arial" w:eastAsia="MS Mincho" w:hAnsi="Arial" w:cs="Times New Roman"/>
+      <w:color w:val="0070C0"/>
+      <w:sz w:val="16"/>
+      <w:szCs w:val="24"/>
+      <w:lang w:val="en-US"/>
+    </w:rPr>
+  </w:style>
+  <w:style w:type="character" w:styleId="UnresolvedMention">
+    <w:name w:val="Unresolved Mention"/>
+    <w:basedOn w:val="DefaultParagraphFont"/>
+    <w:uiPriority w:val="99"/>
+    <w:semiHidden/>
+    <w:unhideWhenUsed/>
+    <w:rsid w:val="00267116"/>
+    <w:rPr>
+      <w:color w:val="808080"/>
+      <w:shd w:val="clear" w:color="auto" w:fill="E6E6E6"/>
+    </w:rPr>
+  </w:style>
+  <w:style w:type="character" w:customStyle="1" w:styleId="Heading5Char">
+    <w:name w:val="Heading 5 Char"/>
+    <w:basedOn w:val="DefaultParagraphFont"/>
+    <w:link w:val="Heading5"/>
+    <w:uiPriority w:val="9"/>
+    <w:semiHidden/>
+    <w:rsid w:val="00267116"/>
+    <w:rPr>
+      <w:rFonts w:asciiTheme="majorHAnsi" w:eastAsiaTheme="majorEastAsia" w:hAnsiTheme="majorHAnsi" w:cstheme="majorBidi"/>
+      <w:color w:val="2F5496" w:themeColor="accent1" w:themeShade="BF"/>
+    </w:rPr>
+  </w:style>
+  <w:style w:type="paragraph" w:customStyle="1" w:styleId="BulletList2">
+    <w:name w:val="Bullet List 2"/>
+    <w:basedOn w:val="BulletList"/>
+    <w:rsid w:val="00267116"/>
+    <w:pPr>
+      <w:tabs>
+        <w:tab w:val="clear" w:pos="360"/>
+      </w:tabs>
+    </w:pPr>
+  </w:style>
+  <w:style w:type="paragraph" w:customStyle="1" w:styleId="DT">
+    <w:name w:val="DT"/>
+    <w:aliases w:val="Term1"/>
+    <w:basedOn w:val="Normal"/>
+    <w:next w:val="DL"/>
+    <w:rsid w:val="00267116"/>
+    <w:pPr>
+      <w:keepNext/>
+      <w:spacing w:after="0" w:line="240" w:lineRule="auto"/>
+      <w:ind w:left="180"/>
+      <w:jc w:val="left"/>
+    </w:pPr>
+    <w:rPr>
+      <w:rFonts w:eastAsia="MS Mincho" w:cs="Arial"/>
+      <w:b/>
+      <w:szCs w:val="20"/>
+      <w:lang w:val="en-US"/>
+    </w:rPr>
+  </w:style>
+  <w:style w:type="paragraph" w:customStyle="1" w:styleId="DL">
+    <w:name w:val="DL"/>
+    <w:aliases w:val="Def1"/>
+    <w:basedOn w:val="Normal"/>
+    <w:next w:val="DT"/>
+    <w:link w:val="DLChar"/>
+    <w:rsid w:val="00267116"/>
+    <w:pPr>
+      <w:keepLines/>
+      <w:spacing w:after="80" w:line="240" w:lineRule="auto"/>
+      <w:ind w:left="360"/>
+      <w:jc w:val="left"/>
+    </w:pPr>
+    <w:rPr>
+      <w:rFonts w:eastAsia="MS Mincho" w:cs="Arial"/>
+      <w:szCs w:val="20"/>
+      <w:lang w:val="en-US"/>
+    </w:rPr>
+  </w:style>
+  <w:style w:type="character" w:customStyle="1" w:styleId="DLChar">
+    <w:name w:val="DL Char"/>
+    <w:aliases w:val="Def1 Char"/>
+    <w:basedOn w:val="DefaultParagraphFont"/>
+    <w:link w:val="DL"/>
+    <w:rsid w:val="00267116"/>
+    <w:rPr>
+      <w:rFonts w:eastAsia="MS Mincho" w:cs="Arial"/>
+      <w:szCs w:val="20"/>
+      <w:lang w:val="en-US"/>
+    </w:rPr>
+  </w:style>
+  <w:style w:type="paragraph" w:styleId="List">
+    <w:name w:val="List"/>
+    <w:basedOn w:val="BodyText"/>
+    <w:uiPriority w:val="99"/>
+    <w:rsid w:val="00267116"/>
+    <w:pPr>
+      <w:spacing w:after="80"/>
+      <w:ind w:left="360" w:hanging="360"/>
+    </w:pPr>
+  </w:style>
+  <w:style w:type="character" w:styleId="Strong">
+    <w:name w:val="Strong"/>
+    <w:basedOn w:val="DefaultParagraphFont"/>
+    <w:uiPriority w:val="22"/>
+    <w:qFormat/>
+    <w:rsid w:val="00267116"/>
+    <w:rPr>
+      <w:b/>
+      <w:bCs/>
+    </w:rPr>
+  </w:style>
+  <w:style w:type="paragraph" w:customStyle="1" w:styleId="Style1">
+    <w:name w:val="Style1"/>
+    <w:basedOn w:val="Normal"/>
+    <w:link w:val="Style1Char"/>
+    <w:qFormat/>
+    <w:rsid w:val="00267116"/>
+    <w:pPr>
+      <w:keepNext/>
+      <w:keepLines/>
+      <w:pBdr>
+        <w:bottom w:val="single" w:sz="2" w:space="1" w:color="000080"/>
+      </w:pBdr>
+      <w:spacing w:before="240" w:after="120" w:line="240" w:lineRule="auto"/>
+      <w:jc w:val="left"/>
+    </w:pPr>
+    <w:rPr>
+      <w:rFonts w:ascii="Arial" w:eastAsia="MS Mincho" w:hAnsi="Arial" w:cs="Arial"/>
+      <w:b/>
+      <w:color w:val="000080"/>
+      <w:sz w:val="20"/>
+      <w:szCs w:val="20"/>
+      <w:lang w:val="en-US"/>
+    </w:rPr>
+  </w:style>
+  <w:style w:type="character" w:customStyle="1" w:styleId="Style1Char">
+    <w:name w:val="Style1 Char"/>
+    <w:basedOn w:val="DefaultParagraphFont"/>
+    <w:link w:val="Style1"/>
+    <w:rsid w:val="00267116"/>
+    <w:rPr>
+      <w:rFonts w:ascii="Arial" w:eastAsia="MS Mincho" w:hAnsi="Arial" w:cs="Arial"/>
+      <w:b/>
+      <w:color w:val="000080"/>
+      <w:sz w:val="20"/>
+      <w:szCs w:val="20"/>
+      <w:lang w:val="en-US"/>
+    </w:rPr>
+  </w:style>
+  <w:style w:type="paragraph" w:styleId="TOC3">
+    <w:name w:val="toc 3"/>
+    <w:basedOn w:val="Normal"/>
+    <w:next w:val="Normal"/>
+    <w:autoRedefine/>
+    <w:uiPriority w:val="39"/>
+    <w:unhideWhenUsed/>
+    <w:rsid w:val="005203ED"/>
+    <w:pPr>
+      <w:spacing w:after="100"/>
+      <w:ind w:left="440"/>
+    </w:pPr>
   </w:style>
 </w:styles>
 </file>
@@ -3391,44 +5614,44 @@
         <a:sysClr val="window" lastClr="FFFFFF"/>
       </a:lt1>
       <a:dk2>
-        <a:srgbClr val="1F497D"/>
+        <a:srgbClr val="44546A"/>
       </a:dk2>
       <a:lt2>
-        <a:srgbClr val="EEECE1"/>
+        <a:srgbClr val="E7E6E6"/>
       </a:lt2>
       <a:accent1>
-        <a:srgbClr val="4F81BD"/>
+        <a:srgbClr val="4472C4"/>
       </a:accent1>
       <a:accent2>
-        <a:srgbClr val="C0504D"/>
+        <a:srgbClr val="ED7D31"/>
       </a:accent2>
       <a:accent3>
-        <a:srgbClr val="9BBB59"/>
+        <a:srgbClr val="A5A5A5"/>
       </a:accent3>
       <a:accent4>
-        <a:srgbClr val="8064A2"/>
+        <a:srgbClr val="FFC000"/>
       </a:accent4>
       <a:accent5>
-        <a:srgbClr val="4BACC6"/>
+        <a:srgbClr val="5B9BD5"/>
       </a:accent5>
       <a:accent6>
-        <a:srgbClr val="F79646"/>
+        <a:srgbClr val="70AD47"/>
       </a:accent6>
       <a:hlink>
-        <a:srgbClr val="0000FF"/>
+        <a:srgbClr val="0563C1"/>
       </a:hlink>
       <a:folHlink>
-        <a:srgbClr val="800080"/>
+        <a:srgbClr val="954F72"/>
       </a:folHlink>
     </a:clrScheme>
     <a:fontScheme name="Office">
       <a:majorFont>
-        <a:latin typeface="Cambria"/>
+        <a:latin typeface="Calibri Light" panose="020F0302020204030204"/>
         <a:ea typeface=""/>
         <a:cs typeface=""/>
-        <a:font script="Jpan" typeface="ＭＳ ゴシック"/>
+        <a:font script="Jpan" typeface="游ゴシック Light"/>
         <a:font script="Hang" typeface="맑은 고딕"/>
-        <a:font script="Hans" typeface="宋体"/>
+        <a:font script="Hans" typeface="等线 Light"/>
         <a:font script="Hant" typeface="新細明體"/>
         <a:font script="Arab" typeface="Times New Roman"/>
         <a:font script="Hebr" typeface="Times New Roman"/>
@@ -3458,12 +5681,12 @@
         <a:font script="Geor" typeface="Sylfaen"/>
       </a:majorFont>
       <a:minorFont>
-        <a:latin typeface="Calibri"/>
+        <a:latin typeface="Calibri" panose="020F0502020204030204"/>
         <a:ea typeface=""/>
         <a:cs typeface=""/>
-        <a:font script="Jpan" typeface="ＭＳ 明朝"/>
+        <a:font script="Jpan" typeface="游明朝"/>
         <a:font script="Hang" typeface="맑은 고딕"/>
-        <a:font script="Hans" typeface="宋体"/>
+        <a:font script="Hans" typeface="等线"/>
         <a:font script="Hant" typeface="新細明體"/>
         <a:font script="Arab" typeface="Arial"/>
         <a:font script="Hebr" typeface="Arial"/>
@@ -3502,165 +5725,153 @@
           <a:gsLst>
             <a:gs pos="0">
               <a:schemeClr val="phClr">
-                <a:tint val="50000"/>
-                <a:satMod val="300000"/>
+                <a:lumMod val="110000"/>
+                <a:satMod val="105000"/>
+                <a:tint val="67000"/>
               </a:schemeClr>
             </a:gs>
-            <a:gs pos="35000">
+            <a:gs pos="50000">
               <a:schemeClr val="phClr">
-                <a:tint val="37000"/>
-                <a:satMod val="300000"/>
+                <a:lumMod val="105000"/>
+                <a:satMod val="103000"/>
+                <a:tint val="73000"/>
               </a:schemeClr>
             </a:gs>
             <a:gs pos="100000">
               <a:schemeClr val="phClr">
-                <a:tint val="15000"/>
-                <a:satMod val="350000"/>
+                <a:lumMod val="105000"/>
+                <a:satMod val="109000"/>
+                <a:tint val="81000"/>
               </a:schemeClr>
             </a:gs>
           </a:gsLst>
-          <a:lin ang="16200000" scaled="1"/>
+          <a:lin ang="5400000" scaled="0"/>
         </a:gradFill>
         <a:gradFill rotWithShape="1">
           <a:gsLst>
             <a:gs pos="0">
               <a:schemeClr val="phClr">
-                <a:shade val="51000"/>
-                <a:satMod val="130000"/>
+                <a:satMod val="103000"/>
+                <a:lumMod val="102000"/>
+                <a:tint val="94000"/>
               </a:schemeClr>
             </a:gs>
-            <a:gs pos="80000">
+            <a:gs pos="50000">
               <a:schemeClr val="phClr">
-                <a:shade val="93000"/>
-                <a:satMod val="130000"/>
+                <a:satMod val="110000"/>
+                <a:lumMod val="100000"/>
+                <a:shade val="100000"/>
               </a:schemeClr>
             </a:gs>
             <a:gs pos="100000">
               <a:schemeClr val="phClr">
-                <a:shade val="94000"/>
-                <a:satMod val="135000"/>
+                <a:lumMod val="99000"/>
+                <a:satMod val="120000"/>
+                <a:shade val="78000"/>
               </a:schemeClr>
             </a:gs>
           </a:gsLst>
-          <a:lin ang="16200000" scaled="0"/>
+          <a:lin ang="5400000" scaled="0"/>
         </a:gradFill>
       </a:fillStyleLst>
       <a:lnStyleLst>
-        <a:ln w="9525" cap="flat" cmpd="sng" algn="ctr">
-          <a:solidFill>
-            <a:schemeClr val="phClr">
-              <a:shade val="95000"/>
-              <a:satMod val="105000"/>
-            </a:schemeClr>
-          </a:solidFill>
-          <a:prstDash val="solid"/>
-        </a:ln>
-        <a:ln w="25400" cap="flat" cmpd="sng" algn="ctr">
+        <a:ln w="6350" cap="flat" cmpd="sng" algn="ctr">
           <a:solidFill>
             <a:schemeClr val="phClr"/>
           </a:solidFill>
           <a:prstDash val="solid"/>
+          <a:miter lim="800000"/>
         </a:ln>
-        <a:ln w="38100" cap="flat" cmpd="sng" algn="ctr">
+        <a:ln w="12700" cap="flat" cmpd="sng" algn="ctr">
           <a:solidFill>
             <a:schemeClr val="phClr"/>
           </a:solidFill>
           <a:prstDash val="solid"/>
+          <a:miter lim="800000"/>
+        </a:ln>
+        <a:ln w="19050" cap="flat" cmpd="sng" algn="ctr">
+          <a:solidFill>
+            <a:schemeClr val="phClr"/>
+          </a:solidFill>
+          <a:prstDash val="solid"/>
+          <a:miter lim="800000"/>
         </a:ln>
       </a:lnStyleLst>
       <a:effectStyleLst>
         <a:effectStyle>
+          <a:effectLst/>
+        </a:effectStyle>
+        <a:effectStyle>
+          <a:effectLst/>
+        </a:effectStyle>
+        <a:effectStyle>
           <a:effectLst>
-            <a:outerShdw blurRad="40000" dist="20000" dir="5400000" rotWithShape="0">
+            <a:outerShdw blurRad="57150" dist="19050" dir="5400000" algn="ctr" rotWithShape="0">
               <a:srgbClr val="000000">
-                <a:alpha val="38000"/>
+                <a:alpha val="63000"/>
               </a:srgbClr>
             </a:outerShdw>
           </a:effectLst>
-        </a:effectStyle>
-        <a:effectStyle>
-          <a:effectLst>
-            <a:outerShdw blurRad="40000" dist="23000" dir="5400000" rotWithShape="0">
-              <a:srgbClr val="000000">
-                <a:alpha val="35000"/>
-              </a:srgbClr>
-            </a:outerShdw>
-          </a:effectLst>
-        </a:effectStyle>
-        <a:effectStyle>
-          <a:effectLst>
-            <a:outerShdw blurRad="40000" dist="23000" dir="5400000" rotWithShape="0">
-              <a:srgbClr val="000000">
-                <a:alpha val="35000"/>
-              </a:srgbClr>
-            </a:outerShdw>
-          </a:effectLst>
-          <a:scene3d>
-            <a:camera prst="orthographicFront">
-              <a:rot lat="0" lon="0" rev="0"/>
-            </a:camera>
-            <a:lightRig rig="threePt" dir="t">
-              <a:rot lat="0" lon="0" rev="1200000"/>
-            </a:lightRig>
-          </a:scene3d>
-          <a:sp3d>
-            <a:bevelT w="63500" h="25400"/>
-          </a:sp3d>
         </a:effectStyle>
       </a:effectStyleLst>
       <a:bgFillStyleLst>
         <a:solidFill>
           <a:schemeClr val="phClr"/>
         </a:solidFill>
+        <a:solidFill>
+          <a:schemeClr val="phClr">
+            <a:tint val="95000"/>
+            <a:satMod val="170000"/>
+          </a:schemeClr>
+        </a:solidFill>
         <a:gradFill rotWithShape="1">
           <a:gsLst>
             <a:gs pos="0">
               <a:schemeClr val="phClr">
-                <a:tint val="40000"/>
-                <a:satMod val="350000"/>
+                <a:tint val="93000"/>
+                <a:satMod val="150000"/>
+                <a:shade val="98000"/>
+                <a:lumMod val="102000"/>
               </a:schemeClr>
             </a:gs>
-            <a:gs pos="40000">
+            <a:gs pos="50000">
               <a:schemeClr val="phClr">
-                <a:tint val="45000"/>
-                <a:shade val="99000"/>
-                <a:satMod val="350000"/>
+                <a:tint val="98000"/>
+                <a:satMod val="130000"/>
+                <a:shade val="90000"/>
+                <a:lumMod val="103000"/>
               </a:schemeClr>
             </a:gs>
             <a:gs pos="100000">
               <a:schemeClr val="phClr">
-                <a:shade val="20000"/>
-                <a:satMod val="255000"/>
+                <a:shade val="63000"/>
+                <a:satMod val="120000"/>
               </a:schemeClr>
             </a:gs>
           </a:gsLst>
-          <a:path path="circle">
-            <a:fillToRect l="50000" t="-80000" r="50000" b="180000"/>
-          </a:path>
-        </a:gradFill>
-        <a:gradFill rotWithShape="1">
-          <a:gsLst>
-            <a:gs pos="0">
-              <a:schemeClr val="phClr">
-                <a:tint val="80000"/>
-                <a:satMod val="300000"/>
-              </a:schemeClr>
-            </a:gs>
-            <a:gs pos="100000">
-              <a:schemeClr val="phClr">
-                <a:shade val="30000"/>
-                <a:satMod val="200000"/>
-              </a:schemeClr>
-            </a:gs>
-          </a:gsLst>
-          <a:path path="circle">
-            <a:fillToRect l="50000" t="50000" r="50000" b="50000"/>
-          </a:path>
+          <a:lin ang="5400000" scaled="0"/>
         </a:gradFill>
       </a:bgFillStyleLst>
     </a:fmtScheme>
   </a:themeElements>
   <a:objectDefaults/>
   <a:extraClrSchemeLst/>
+  <a:extLst>
+    <a:ext uri="{05A4C25C-085E-4340-85A3-A5531E510DB2}">
+      <thm15:themeFamily xmlns:thm15="http://schemas.microsoft.com/office/thememl/2012/main" name="Office Theme" id="{62F939B6-93AF-4DB8-9C6B-D6C7DFDC589F}" vid="{4A3C46E8-61CC-4603-A589-7422A47A8E4A}"/>
+    </a:ext>
+  </a:extLst>
 </a:theme>
+</file>
+
+<file path=customXml/item1.xml><?xml version="1.0" encoding="utf-8"?>
+<b:Sources xmlns:b="http://schemas.openxmlformats.org/officeDocument/2006/bibliography" xmlns="http://schemas.openxmlformats.org/officeDocument/2006/bibliography" SelectedStyle="\APASixthEditionOfficeOnline.xsl" StyleName="APA" Version="6"/>
+</file>
+
+<file path=customXml/itemProps1.xml><?xml version="1.0" encoding="utf-8"?>
+<ds:datastoreItem xmlns:ds="http://schemas.openxmlformats.org/officeDocument/2006/customXml" ds:itemID="{0666B5B0-5B1F-41E2-8D73-21917C5F43CD}">
+  <ds:schemaRefs>
+    <ds:schemaRef ds:uri="http://schemas.openxmlformats.org/officeDocument/2006/bibliography"/>
+  </ds:schemaRefs>
+</ds:datastoreItem>
 </file>
</xml_diff>

<commit_message>
Incorporated changes from Mike's review
</commit_message>
<xml_diff>
--- a/doc/Chem4Word-Version3-User-Manual.docx
+++ b/doc/Chem4Word-Version3-User-Manual.docx
@@ -207,8 +207,6 @@
             <w:t>Contents</w:t>
           </w:r>
         </w:p>
-        <w:bookmarkStart w:id="1" w:name="_GoBack"/>
-        <w:bookmarkEnd w:id="1"/>
         <w:p>
           <w:pPr>
             <w:pStyle w:val="TOC1"/>
@@ -1438,12 +1436,12 @@
       <w:pPr>
         <w:pStyle w:val="Heading1"/>
       </w:pPr>
-      <w:bookmarkStart w:id="2" w:name="_Toc494827581"/>
+      <w:bookmarkStart w:id="1" w:name="_Toc494827581"/>
       <w:r>
         <w:lastRenderedPageBreak/>
         <w:t>Introduction</w:t>
       </w:r>
-      <w:bookmarkEnd w:id="2"/>
+      <w:bookmarkEnd w:id="1"/>
     </w:p>
     <w:p>
       <w:pPr>
@@ -1533,7 +1531,13 @@
         <w:pStyle w:val="BodyTextIndent"/>
       </w:pPr>
       <w:r>
-        <w:t>The Chemistry Add-in supports ChemDoodle web, a fully featured structure editor.  Draw your own structures from scratch or edit downloaded chemical structures.  Export and import chemical structures from MDL Mofile format.</w:t>
+        <w:t>The Chemistry Add-in supports ChemDoodle web, a fully featured structure editor.  Draw your own structures from scratch or edit downloaded chemical structures.  Export and import chemical structures from MDL Mo</w:t>
+      </w:r>
+      <w:r>
+        <w:t>l</w:t>
+      </w:r>
+      <w:r>
+        <w:t>file format.</w:t>
       </w:r>
     </w:p>
     <w:p>
@@ -1836,73 +1840,73 @@
       <w:pPr>
         <w:pStyle w:val="Heading2"/>
       </w:pPr>
-      <w:bookmarkStart w:id="3" w:name="_Toc455575280"/>
-      <w:bookmarkStart w:id="4" w:name="_Toc494827582"/>
+      <w:bookmarkStart w:id="2" w:name="_Toc455575280"/>
+      <w:bookmarkStart w:id="3" w:name="_Toc494827582"/>
       <w:r>
         <w:lastRenderedPageBreak/>
         <w:t>Prerequisites</w:t>
       </w:r>
+      <w:bookmarkEnd w:id="2"/>
       <w:bookmarkEnd w:id="3"/>
+    </w:p>
+    <w:p>
+      <w:pPr>
+        <w:pStyle w:val="BodyTextLink"/>
+      </w:pPr>
+      <w:r>
+        <w:t>You should have a basic understanding of:</w:t>
+      </w:r>
+    </w:p>
+    <w:p>
+      <w:pPr>
+        <w:pStyle w:val="BulletList"/>
+      </w:pPr>
+      <w:r>
+        <w:t xml:space="preserve">Microsoft Word </w:t>
+      </w:r>
+    </w:p>
+    <w:p>
+      <w:pPr>
+        <w:pStyle w:val="BulletList"/>
+      </w:pPr>
+      <w:r>
+        <w:t>Chemical nomenclature and diagrams</w:t>
+      </w:r>
+    </w:p>
+    <w:p>
+      <w:pPr>
+        <w:pStyle w:val="Le"/>
+      </w:pPr>
+    </w:p>
+    <w:p>
+      <w:pPr>
+        <w:pStyle w:val="BodyText"/>
+      </w:pPr>
+      <w:r>
+        <w:t>An understanding of CML is helpful but not required.</w:t>
+      </w:r>
+    </w:p>
+    <w:p>
+      <w:pPr>
+        <w:pStyle w:val="Heading2"/>
+      </w:pPr>
+      <w:bookmarkStart w:id="4" w:name="_Toc455575281"/>
+      <w:bookmarkStart w:id="5" w:name="_Toc494827583"/>
+      <w:r>
+        <w:t>System Requirements</w:t>
+      </w:r>
       <w:bookmarkEnd w:id="4"/>
-    </w:p>
-    <w:p>
-      <w:pPr>
-        <w:pStyle w:val="BodyTextLink"/>
-      </w:pPr>
-      <w:r>
-        <w:t>You should have a basic understanding of:</w:t>
-      </w:r>
-    </w:p>
-    <w:p>
-      <w:pPr>
-        <w:pStyle w:val="BulletList"/>
-      </w:pPr>
-      <w:r>
-        <w:t xml:space="preserve">Microsoft Word </w:t>
-      </w:r>
-    </w:p>
-    <w:p>
-      <w:pPr>
-        <w:pStyle w:val="BulletList"/>
-      </w:pPr>
-      <w:r>
-        <w:t>Chemical nomenclature and diagrams</w:t>
-      </w:r>
-    </w:p>
-    <w:p>
-      <w:pPr>
-        <w:pStyle w:val="Le"/>
-      </w:pPr>
-    </w:p>
-    <w:p>
-      <w:pPr>
-        <w:pStyle w:val="BodyText"/>
-      </w:pPr>
-      <w:r>
-        <w:t>An understanding of CML is helpful but not required.</w:t>
-      </w:r>
-    </w:p>
-    <w:p>
-      <w:pPr>
-        <w:pStyle w:val="Heading2"/>
-      </w:pPr>
-      <w:bookmarkStart w:id="5" w:name="_Toc455575281"/>
-      <w:bookmarkStart w:id="6" w:name="_Toc494827583"/>
-      <w:r>
-        <w:t>System Requirements</w:t>
-      </w:r>
       <w:bookmarkEnd w:id="5"/>
+    </w:p>
+    <w:p>
+      <w:pPr>
+        <w:pStyle w:val="DT"/>
+      </w:pPr>
+      <w:bookmarkStart w:id="6" w:name="_Toc224699171"/>
+      <w:r>
+        <w:t>Hardware Requirements</w:t>
+      </w:r>
       <w:bookmarkEnd w:id="6"/>
-    </w:p>
-    <w:p>
-      <w:pPr>
-        <w:pStyle w:val="DT"/>
-      </w:pPr>
-      <w:bookmarkStart w:id="7" w:name="_Toc224699171"/>
-      <w:r>
-        <w:t>Hardware Requirements</w:t>
-      </w:r>
-      <w:bookmarkEnd w:id="7"/>
     </w:p>
     <w:p>
       <w:pPr>
@@ -1978,6 +1982,13 @@
       </w:r>
     </w:p>
     <w:p>
+      <w:r>
+        <w:t>Note: Chem4Word does not work with Word for Mac, or online versions of Word because these programs do not work in the same way as the Windows versions of Word.</w:t>
+      </w:r>
+      <w:bookmarkStart w:id="7" w:name="_GoBack"/>
+      <w:bookmarkEnd w:id="7"/>
+    </w:p>
+    <w:p>
       <w:pPr>
         <w:pStyle w:val="Le"/>
       </w:pPr>
@@ -2007,7 +2018,10 @@
         <w:pStyle w:val="BulletList"/>
       </w:pPr>
       <w:r>
-        <w:t>Chem4Word.Setup.msi</w:t>
+        <w:t>Chem4Word</w:t>
+      </w:r>
+      <w:r>
+        <w:t>-Setup.exe</w:t>
       </w:r>
     </w:p>
     <w:p>
@@ -2053,7 +2067,16 @@
       </w:r>
       <w:r>
         <w:tab/>
-        <w:t>Copy the Chemistry Add-in .zip file to your hard drive.</w:t>
+        <w:t xml:space="preserve">Download the file </w:t>
+      </w:r>
+      <w:r>
+        <w:t>Chem4Word-Setup.exe</w:t>
+      </w:r>
+      <w:r>
+        <w:t xml:space="preserve"> to your hard drive from our releases area on GitHub at </w:t>
+      </w:r>
+      <w:r>
+        <w:t>https://github.com/Chem4Word/Version3/releases</w:t>
       </w:r>
     </w:p>
     <w:p>
@@ -2065,26 +2088,31 @@
       </w:r>
       <w:r>
         <w:tab/>
-        <w:t>Extract the contents of the .zip file to a folder.</w:t>
-      </w:r>
-    </w:p>
-    <w:p>
-      <w:pPr>
-        <w:pStyle w:val="BulletList"/>
-        <w:numPr>
-          <w:ilvl w:val="0"/>
-          <w:numId w:val="0"/>
-        </w:numPr>
+        <w:t xml:space="preserve">Navigate to your downloads folder, then run </w:t>
+      </w:r>
+      <w:r>
+        <w:t>Chem4Word</w:t>
+      </w:r>
+      <w:r>
+        <w:t>-</w:t>
+      </w:r>
+      <w:r>
+        <w:t>Setup.</w:t>
+      </w:r>
+      <w:r>
+        <w:t>exe</w:t>
+      </w:r>
+    </w:p>
+    <w:p>
+      <w:pPr>
+        <w:pStyle w:val="List"/>
       </w:pPr>
       <w:r>
         <w:t>4.</w:t>
       </w:r>
       <w:r>
         <w:tab/>
-        <w:t xml:space="preserve">Navigate to that folder and run </w:t>
-      </w:r>
-      <w:r>
-        <w:t>Chem4Word.Setup.msi</w:t>
+        <w:t>The setup bootstrapper will download and install any missing system components.</w:t>
       </w:r>
     </w:p>
     <w:p>
@@ -2096,7 +2124,7 @@
       </w:r>
       <w:r>
         <w:tab/>
-        <w:t>Use the installation wizard to install the Chemistry Add-in.</w:t>
+        <w:t>Once these the pre-requisites are installed the latest installer will be downloaded and will be started to install the Chemistry Add-in.</w:t>
       </w:r>
     </w:p>
     <w:p>
@@ -2161,6 +2189,7 @@
       </w:pPr>
       <w:bookmarkStart w:id="11" w:name="_Toc494827586"/>
       <w:r>
+        <w:lastRenderedPageBreak/>
         <w:t>Converting documents from the previous version of the Chemistry Add-in for Microsoft Word</w:t>
       </w:r>
       <w:bookmarkEnd w:id="11"/>
@@ -2176,7 +2205,6 @@
       </w:pPr>
       <w:bookmarkStart w:id="12" w:name="_Toc494827587"/>
       <w:r>
-        <w:lastRenderedPageBreak/>
         <w:t>How to add a chemical structure to a document</w:t>
       </w:r>
       <w:bookmarkEnd w:id="12"/>
@@ -2359,6 +2387,7 @@
                 <w:noProof/>
                 <w:lang w:eastAsia="en-GB"/>
               </w:rPr>
+              <w:lastRenderedPageBreak/>
               <w:drawing>
                 <wp:inline distT="0" distB="0" distL="0" distR="0" wp14:anchorId="7165D83F" wp14:editId="23E85D18">
                   <wp:extent cx="219600" cy="208800"/>
@@ -2439,7 +2468,6 @@
     </w:p>
     <w:p>
       <w:r>
-        <w:lastRenderedPageBreak/>
         <w:t>On clicking the OK button, the add-in runs a ChemSpider search to see if this chemistry is known.  Labels such as names and synonyms will be returned.  At this point, you have the option to add/edit/delete labels as you may need.</w:t>
       </w:r>
     </w:p>
@@ -2708,6 +2736,7 @@
                 <w:shd w:val="clear" w:color="auto" w:fill="70BDBD"/>
                 <w:lang w:eastAsia="en-GB"/>
               </w:rPr>
+              <w:lastRenderedPageBreak/>
               <w:drawing>
                 <wp:anchor distT="0" distB="0" distL="114300" distR="114300" simplePos="0" relativeHeight="251658241" behindDoc="0" locked="0" layoutInCell="1" allowOverlap="1" wp14:anchorId="0F430D72" wp14:editId="25A83C04">
                   <wp:simplePos x="0" y="0"/>
@@ -2910,7 +2939,6 @@
       </w:pPr>
       <w:bookmarkStart w:id="16" w:name="_Toc494827591"/>
       <w:r>
-        <w:lastRenderedPageBreak/>
         <w:t>PubChem search</w:t>
       </w:r>
       <w:bookmarkEnd w:id="16"/>
@@ -5880,7 +5908,7 @@
 </file>
 
 <file path=customXml/itemProps1.xml><?xml version="1.0" encoding="utf-8"?>
-<ds:datastoreItem xmlns:ds="http://schemas.openxmlformats.org/officeDocument/2006/customXml" ds:itemID="{22549C98-6207-4753-82FD-00C5A1122214}">
+<ds:datastoreItem xmlns:ds="http://schemas.openxmlformats.org/officeDocument/2006/customXml" ds:itemID="{631B588E-1CCD-4EBD-BFFB-42CB2E57FE4D}">
   <ds:schemaRefs>
     <ds:schemaRef ds:uri="http://schemas.openxmlformats.org/officeDocument/2006/bibliography"/>
   </ds:schemaRefs>

</xml_diff>

<commit_message>
Figure  changes and added content
</commit_message>
<xml_diff>
--- a/doc/Chem4Word-Version3-User-Manual.docx
+++ b/doc/Chem4Word-Version3-User-Manual.docx
@@ -1969,41 +1969,34 @@
       </w:r>
     </w:p>
     <w:p>
-      <w:pPr>
-        <w:pStyle w:val="BulletList2"/>
-        <w:numPr>
-          <w:ilvl w:val="0"/>
-          <w:numId w:val="0"/>
-        </w:numPr>
-        <w:ind w:left="720" w:hanging="360"/>
-      </w:pPr>
-      <w:r>
-        <w:t>For Chem4Word to function correctly, an internet connection is required.</w:t>
+      <w:r>
+        <w:t xml:space="preserve">For Chem4Word to function correctly, an </w:t>
+      </w:r>
+      <w:r>
+        <w:t>internet connection is required and must not be blocked by a firewall, especially during installation.</w:t>
       </w:r>
     </w:p>
     <w:p>
       <w:r>
         <w:t>Note: Chem4Word does not work with Word for Mac, or online versions of Word because these programs do not work in the same way as the Windows versions of Word.</w:t>
       </w:r>
-      <w:bookmarkStart w:id="7" w:name="_GoBack"/>
+    </w:p>
+    <w:p>
+      <w:pPr>
+        <w:pStyle w:val="Le"/>
+      </w:pPr>
+    </w:p>
+    <w:p>
+      <w:pPr>
+        <w:pStyle w:val="Heading2"/>
+      </w:pPr>
+      <w:bookmarkStart w:id="7" w:name="_Toc455575282"/>
+      <w:bookmarkStart w:id="8" w:name="_Toc494827584"/>
+      <w:r>
+        <w:t>Installation</w:t>
+      </w:r>
       <w:bookmarkEnd w:id="7"/>
-    </w:p>
-    <w:p>
-      <w:pPr>
-        <w:pStyle w:val="Le"/>
-      </w:pPr>
-    </w:p>
-    <w:p>
-      <w:pPr>
-        <w:pStyle w:val="Heading2"/>
-      </w:pPr>
-      <w:bookmarkStart w:id="8" w:name="_Toc455575282"/>
-      <w:bookmarkStart w:id="9" w:name="_Toc494827584"/>
-      <w:r>
-        <w:t>Installation</w:t>
-      </w:r>
       <w:bookmarkEnd w:id="8"/>
-      <w:bookmarkEnd w:id="9"/>
     </w:p>
     <w:p>
       <w:pPr>
@@ -2040,11 +2033,11 @@
       <w:pPr>
         <w:pStyle w:val="Heading3"/>
       </w:pPr>
-      <w:bookmarkStart w:id="10" w:name="_Toc494827585"/>
+      <w:bookmarkStart w:id="9" w:name="_Toc494827585"/>
       <w:r>
         <w:t>To Install the Chemistry Add-in</w:t>
       </w:r>
-      <w:bookmarkEnd w:id="10"/>
+      <w:bookmarkEnd w:id="9"/>
     </w:p>
     <w:p>
       <w:pPr>
@@ -2185,6 +2178,25 @@
     </w:p>
     <w:p>
       <w:pPr>
+        <w:pStyle w:val="BodyText"/>
+      </w:pPr>
+      <w:r>
+        <w:t>The Chemistry Add</w:t>
+      </w:r>
+      <w:r>
+        <w:t>-</w:t>
+      </w:r>
+      <w:r>
+        <w:t>in</w:t>
+      </w:r>
+      <w:r>
+        <w:t xml:space="preserve"> for Microsoft Word checks for newer versions during use and will prompt you to download updates.</w:t>
+      </w:r>
+      <w:bookmarkStart w:id="10" w:name="_GoBack"/>
+      <w:bookmarkEnd w:id="10"/>
+    </w:p>
+    <w:p>
+      <w:pPr>
         <w:pStyle w:val="Heading1"/>
       </w:pPr>
       <w:bookmarkStart w:id="11" w:name="_Toc494827586"/>
@@ -2302,13 +2314,12 @@
       <w:r>
         <w:rPr>
           <w:noProof/>
-          <w:lang w:eastAsia="en-GB"/>
         </w:rPr>
         <w:drawing>
-          <wp:inline distT="0" distB="0" distL="0" distR="0" wp14:anchorId="4C2C34B9" wp14:editId="27CF2FF6">
+          <wp:inline distT="0" distB="0" distL="0" distR="0" wp14:anchorId="411F21FA" wp14:editId="5B6F0FF4">
             <wp:extent cx="5731510" cy="4618990"/>
             <wp:effectExtent l="0" t="0" r="2540" b="0"/>
-            <wp:docPr id="9" name="Picture 9"/>
+            <wp:docPr id="7" name="Picture 7"/>
             <wp:cNvGraphicFramePr>
               <a:graphicFrameLocks xmlns:a="http://schemas.openxmlformats.org/drawingml/2006/main" noChangeAspect="1"/>
             </wp:cNvGraphicFramePr>
@@ -5908,7 +5919,7 @@
 </file>
 
 <file path=customXml/itemProps1.xml><?xml version="1.0" encoding="utf-8"?>
-<ds:datastoreItem xmlns:ds="http://schemas.openxmlformats.org/officeDocument/2006/customXml" ds:itemID="{631B588E-1CCD-4EBD-BFFB-42CB2E57FE4D}">
+<ds:datastoreItem xmlns:ds="http://schemas.openxmlformats.org/officeDocument/2006/customXml" ds:itemID="{25221084-A923-43E6-8AEA-389E2941D947}">
   <ds:schemaRefs>
     <ds:schemaRef ds:uri="http://schemas.openxmlformats.org/officeDocument/2006/bibliography"/>
   </ds:schemaRefs>

</xml_diff>

<commit_message>
Added chem4word website reference
</commit_message>
<xml_diff>
--- a/doc/Chem4Word-Version3-User-Manual.docx
+++ b/doc/Chem4Word-Version3-User-Manual.docx
@@ -1431,19 +1431,17 @@
       <w:r>
         <w:br w:type="page"/>
       </w:r>
-      <w:bookmarkStart w:id="1" w:name="_GoBack"/>
-      <w:bookmarkEnd w:id="1"/>
     </w:p>
     <w:p>
       <w:pPr>
         <w:pStyle w:val="Heading1"/>
       </w:pPr>
-      <w:bookmarkStart w:id="2" w:name="_Toc495517253"/>
+      <w:bookmarkStart w:id="1" w:name="_Toc495517253"/>
       <w:r>
         <w:lastRenderedPageBreak/>
         <w:t>Introduction</w:t>
       </w:r>
-      <w:bookmarkEnd w:id="2"/>
+      <w:bookmarkEnd w:id="1"/>
     </w:p>
     <w:p>
       <w:pPr>
@@ -1842,140 +1840,154 @@
       <w:pPr>
         <w:pStyle w:val="Heading2"/>
       </w:pPr>
-      <w:bookmarkStart w:id="3" w:name="_Toc455575280"/>
-      <w:bookmarkStart w:id="4" w:name="_Toc495517254"/>
+      <w:bookmarkStart w:id="2" w:name="_Toc455575280"/>
+      <w:bookmarkStart w:id="3" w:name="_Toc495517254"/>
       <w:r>
         <w:lastRenderedPageBreak/>
         <w:t>Prerequisites</w:t>
       </w:r>
+      <w:bookmarkEnd w:id="2"/>
       <w:bookmarkEnd w:id="3"/>
+    </w:p>
+    <w:p>
+      <w:pPr>
+        <w:pStyle w:val="BodyTextLink"/>
+      </w:pPr>
+      <w:r>
+        <w:t>You should have a basic understanding of:</w:t>
+      </w:r>
+    </w:p>
+    <w:p>
+      <w:pPr>
+        <w:pStyle w:val="BulletList"/>
+      </w:pPr>
+      <w:r>
+        <w:t xml:space="preserve">Microsoft Word </w:t>
+      </w:r>
+    </w:p>
+    <w:p>
+      <w:pPr>
+        <w:pStyle w:val="BulletList"/>
+      </w:pPr>
+      <w:r>
+        <w:t>Chemical nomenclature and diagrams</w:t>
+      </w:r>
+    </w:p>
+    <w:p>
+      <w:pPr>
+        <w:pStyle w:val="Le"/>
+      </w:pPr>
+    </w:p>
+    <w:p>
+      <w:pPr>
+        <w:pStyle w:val="BodyText"/>
+      </w:pPr>
+      <w:r>
+        <w:t>An understanding of CML is helpful but not required.</w:t>
+      </w:r>
+    </w:p>
+    <w:p>
+      <w:pPr>
+        <w:pStyle w:val="Heading2"/>
+      </w:pPr>
+      <w:bookmarkStart w:id="4" w:name="_Toc455575281"/>
+      <w:bookmarkStart w:id="5" w:name="_Toc495517255"/>
+      <w:r>
+        <w:t>System Requirements</w:t>
+      </w:r>
       <w:bookmarkEnd w:id="4"/>
-    </w:p>
-    <w:p>
-      <w:pPr>
-        <w:pStyle w:val="BodyTextLink"/>
-      </w:pPr>
-      <w:r>
-        <w:t>You should have a basic understanding of:</w:t>
-      </w:r>
-    </w:p>
-    <w:p>
-      <w:pPr>
-        <w:pStyle w:val="BulletList"/>
-      </w:pPr>
-      <w:r>
-        <w:t xml:space="preserve">Microsoft Word </w:t>
-      </w:r>
-    </w:p>
-    <w:p>
-      <w:pPr>
-        <w:pStyle w:val="BulletList"/>
-      </w:pPr>
-      <w:r>
-        <w:t>Chemical nomenclature and diagrams</w:t>
-      </w:r>
-    </w:p>
-    <w:p>
-      <w:pPr>
-        <w:pStyle w:val="Le"/>
-      </w:pPr>
-    </w:p>
-    <w:p>
-      <w:pPr>
-        <w:pStyle w:val="BodyText"/>
-      </w:pPr>
-      <w:r>
-        <w:t>An understanding of CML is helpful but not required.</w:t>
-      </w:r>
-    </w:p>
-    <w:p>
-      <w:pPr>
-        <w:pStyle w:val="Heading2"/>
-      </w:pPr>
-      <w:bookmarkStart w:id="5" w:name="_Toc455575281"/>
-      <w:bookmarkStart w:id="6" w:name="_Toc495517255"/>
-      <w:r>
-        <w:t>System Requirements</w:t>
-      </w:r>
       <w:bookmarkEnd w:id="5"/>
+    </w:p>
+    <w:p>
+      <w:pPr>
+        <w:pStyle w:val="DT"/>
+      </w:pPr>
+      <w:bookmarkStart w:id="6" w:name="_Toc224699171"/>
+      <w:r>
+        <w:t>Hardware Requirements</w:t>
+      </w:r>
       <w:bookmarkEnd w:id="6"/>
     </w:p>
     <w:p>
       <w:pPr>
+        <w:pStyle w:val="DL"/>
+      </w:pPr>
+      <w:r>
+        <w:t xml:space="preserve">Any </w:t>
+      </w:r>
+      <w:r>
+        <w:t xml:space="preserve">Windows-based </w:t>
+      </w:r>
+      <w:r>
+        <w:t xml:space="preserve">computer that can run Office 2010, Office 2013 or Office 2016. </w:t>
+      </w:r>
+    </w:p>
+    <w:p>
+      <w:pPr>
         <w:pStyle w:val="DT"/>
       </w:pPr>
-      <w:bookmarkStart w:id="7" w:name="_Toc224699171"/>
-      <w:r>
-        <w:t>Hardware Requirements</w:t>
-      </w:r>
+      <w:r>
+        <w:t>Software Requirements</w:t>
+      </w:r>
+    </w:p>
+    <w:p>
+      <w:pPr>
+        <w:pStyle w:val="DL"/>
+      </w:pPr>
+      <w:r>
+        <w:t>Your computer must have the following software:</w:t>
+      </w:r>
+    </w:p>
+    <w:p>
+      <w:pPr>
+        <w:pStyle w:val="BulletList2"/>
+      </w:pPr>
+      <w:r>
+        <w:t>Windows 7 or later, including Internet Explorer 11.  All operating systems must have the latest Windows updates installed</w:t>
+      </w:r>
+    </w:p>
+    <w:p>
+      <w:pPr>
+        <w:pStyle w:val="BulletList2"/>
+      </w:pPr>
+      <w:r>
+        <w:t xml:space="preserve">Word </w:t>
+      </w:r>
+      <w:r>
+        <w:t>2010</w:t>
+      </w:r>
+      <w:r>
+        <w:t xml:space="preserve"> through to Word 2016.</w:t>
+      </w:r>
+    </w:p>
+    <w:p>
+      <w:pPr>
+        <w:pStyle w:val="BulletList2"/>
+      </w:pPr>
+      <w:r>
+        <w:t>.NET Framework 4.5</w:t>
+      </w:r>
+    </w:p>
+    <w:p>
+      <w:r>
+        <w:t xml:space="preserve">For Chem4Word to function correctly, an </w:t>
+      </w:r>
+      <w:r>
+        <w:t>internet connection is required</w:t>
+      </w:r>
+      <w:r>
+        <w:t xml:space="preserve">.  Access to www.chem4word.co.uk is required during installation and for automatic checking for updates </w:t>
+      </w:r>
+      <w:r>
+        <w:t xml:space="preserve">and </w:t>
+      </w:r>
+      <w:r>
+        <w:t>should</w:t>
+      </w:r>
+      <w:bookmarkStart w:id="7" w:name="_GoBack"/>
       <w:bookmarkEnd w:id="7"/>
-    </w:p>
-    <w:p>
-      <w:pPr>
-        <w:pStyle w:val="DL"/>
-      </w:pPr>
-      <w:r>
-        <w:t xml:space="preserve">Any </w:t>
-      </w:r>
-      <w:r>
-        <w:t xml:space="preserve">Windows-based </w:t>
-      </w:r>
-      <w:r>
-        <w:t xml:space="preserve">computer that can run Office 2010, Office 2013 or Office 2016. </w:t>
-      </w:r>
-    </w:p>
-    <w:p>
-      <w:pPr>
-        <w:pStyle w:val="DT"/>
-      </w:pPr>
-      <w:r>
-        <w:t>Software Requirements</w:t>
-      </w:r>
-    </w:p>
-    <w:p>
-      <w:pPr>
-        <w:pStyle w:val="DL"/>
-      </w:pPr>
-      <w:r>
-        <w:t>Your computer must have the following software:</w:t>
-      </w:r>
-    </w:p>
-    <w:p>
-      <w:pPr>
-        <w:pStyle w:val="BulletList2"/>
-      </w:pPr>
-      <w:r>
-        <w:t>Windows 7 or later, including Internet Explorer 11.  All operating systems must have the latest Windows updates installed</w:t>
-      </w:r>
-    </w:p>
-    <w:p>
-      <w:pPr>
-        <w:pStyle w:val="BulletList2"/>
-      </w:pPr>
-      <w:r>
-        <w:t xml:space="preserve">Word </w:t>
-      </w:r>
-      <w:r>
-        <w:t>2010</w:t>
-      </w:r>
-      <w:r>
-        <w:t xml:space="preserve"> through to Word 2016.</w:t>
-      </w:r>
-    </w:p>
-    <w:p>
-      <w:pPr>
-        <w:pStyle w:val="BulletList2"/>
-      </w:pPr>
-      <w:r>
-        <w:t>.NET Framework 4.5</w:t>
-      </w:r>
-    </w:p>
-    <w:p>
-      <w:r>
-        <w:t xml:space="preserve">For Chem4Word to function correctly, an </w:t>
-      </w:r>
-      <w:r>
-        <w:t>internet connection is required and must not be blocked by a firewall, especially during installation.</w:t>
+      <w:r>
+        <w:t xml:space="preserve"> not be blocked by a firewall.</w:t>
       </w:r>
     </w:p>
     <w:p>
@@ -5919,7 +5931,7 @@
 </file>
 
 <file path=customXml/itemProps1.xml><?xml version="1.0" encoding="utf-8"?>
-<ds:datastoreItem xmlns:ds="http://schemas.openxmlformats.org/officeDocument/2006/customXml" ds:itemID="{A090BB6D-5D30-431A-9C57-B50639410328}">
+<ds:datastoreItem xmlns:ds="http://schemas.openxmlformats.org/officeDocument/2006/customXml" ds:itemID="{757D9B93-FA57-4DA7-8979-20DE74A66F64}">
   <ds:schemaRefs>
     <ds:schemaRef ds:uri="http://schemas.openxmlformats.org/officeDocument/2006/bibliography"/>
   </ds:schemaRefs>

</xml_diff>